<commit_message>
made edits to dev word doc
</commit_message>
<xml_diff>
--- a/PathfinderSketchBook/todolistforpathfinder.docx
+++ b/PathfinderSketchBook/todolistforpathfinder.docx
@@ -309,7 +309,35 @@
           <w:sz w:val="28"/>
           <w:szCs w:val="28"/>
         </w:rPr>
-        <w:t xml:space="preserve">Drive delta for acceleration. I don’t know if </w:t>
+        <w:t>D</w:t>
+      </w:r>
+      <w:r>
+        <w:rPr>
+          <w:sz w:val="28"/>
+          <w:szCs w:val="28"/>
+        </w:rPr>
+        <w:t xml:space="preserve">erive </w:t>
+      </w:r>
+      <w:r>
+        <w:rPr>
+          <w:sz w:val="28"/>
+          <w:szCs w:val="28"/>
+        </w:rPr>
+        <w:t xml:space="preserve">delta for acceleration. I don’t know if </w:t>
+      </w:r>
+      <w:r>
+        <w:rPr>
+          <w:sz w:val="28"/>
+          <w:szCs w:val="28"/>
+        </w:rPr>
+        <w:t>accelerometer</w:t>
+      </w:r>
+      <w:r>
+        <w:rPr>
+          <w:sz w:val="28"/>
+          <w:szCs w:val="28"/>
+        </w:rPr>
+        <w:t xml:space="preserve"> from </w:t>
       </w:r>
       <w:proofErr w:type="spellStart"/>
       <w:r>
@@ -317,7 +345,7 @@
           <w:sz w:val="28"/>
           <w:szCs w:val="28"/>
         </w:rPr>
-        <w:t>accelorimiter</w:t>
+        <w:t>navx</w:t>
       </w:r>
       <w:proofErr w:type="spellEnd"/>
       <w:r>
@@ -325,22 +353,6 @@
           <w:sz w:val="28"/>
           <w:szCs w:val="28"/>
         </w:rPr>
-        <w:t xml:space="preserve"> from </w:t>
-      </w:r>
-      <w:proofErr w:type="spellStart"/>
-      <w:r>
-        <w:rPr>
-          <w:sz w:val="28"/>
-          <w:szCs w:val="28"/>
-        </w:rPr>
-        <w:t>navx</w:t>
-      </w:r>
-      <w:proofErr w:type="spellEnd"/>
-      <w:r>
-        <w:rPr>
-          <w:sz w:val="28"/>
-          <w:szCs w:val="28"/>
-        </w:rPr>
         <w:t xml:space="preserve"> is useable </w:t>
       </w:r>
     </w:p>
@@ -419,19 +431,6 @@
         </w:rPr>
         <w:t xml:space="preserve"> for both sides of the robot… left and right side just to see if there is any wild difference which need to be taken into account when tuning </w:t>
       </w:r>
-    </w:p>
-    <w:p>
-      <w:pPr>
-        <w:pStyle w:val="ListParagraph"/>
-        <w:numPr>
-          <w:ilvl w:val="1"/>
-          <w:numId w:val="1"/>
-        </w:numPr>
-        <w:rPr>
-          <w:sz w:val="28"/>
-          <w:szCs w:val="28"/>
-        </w:rPr>
-      </w:pPr>
     </w:p>
     <w:p>
       <w:pPr>
@@ -576,6 +575,163 @@
           <w:sz w:val="28"/>
           <w:szCs w:val="28"/>
         </w:rPr>
+        <w:t xml:space="preserve">Tune </w:t>
+      </w:r>
+      <w:proofErr w:type="spellStart"/>
+      <w:r>
+        <w:rPr>
+          <w:sz w:val="28"/>
+          <w:szCs w:val="28"/>
+        </w:rPr>
+        <w:t>turnig</w:t>
+      </w:r>
+      <w:proofErr w:type="spellEnd"/>
+      <w:r>
+        <w:rPr>
+          <w:sz w:val="28"/>
+          <w:szCs w:val="28"/>
+        </w:rPr>
+        <w:t xml:space="preserve"> </w:t>
+      </w:r>
+      <w:proofErr w:type="spellStart"/>
+      <w:r>
+        <w:rPr>
+          <w:sz w:val="28"/>
+          <w:szCs w:val="28"/>
+        </w:rPr>
+        <w:t>kp</w:t>
+      </w:r>
+      <w:proofErr w:type="spellEnd"/>
+    </w:p>
+    <w:p>
+      <w:pPr>
+        <w:pStyle w:val="ListParagraph"/>
+        <w:numPr>
+          <w:ilvl w:val="1"/>
+          <w:numId w:val="1"/>
+        </w:numPr>
+        <w:rPr>
+          <w:sz w:val="28"/>
+          <w:szCs w:val="28"/>
+        </w:rPr>
+      </w:pPr>
+      <w:r>
+        <w:rPr>
+          <w:sz w:val="28"/>
+          <w:szCs w:val="28"/>
+        </w:rPr>
+        <w:t xml:space="preserve">How much we need to care about </w:t>
+      </w:r>
+      <w:proofErr w:type="spellStart"/>
+      <w:r>
+        <w:rPr>
+          <w:sz w:val="28"/>
+          <w:szCs w:val="28"/>
+        </w:rPr>
+        <w:t>errr</w:t>
+      </w:r>
+      <w:proofErr w:type="spellEnd"/>
+    </w:p>
+    <w:p>
+      <w:pPr>
+        <w:pStyle w:val="ListParagraph"/>
+        <w:numPr>
+          <w:ilvl w:val="2"/>
+          <w:numId w:val="1"/>
+        </w:numPr>
+        <w:rPr>
+          <w:sz w:val="28"/>
+          <w:szCs w:val="28"/>
+        </w:rPr>
+      </w:pPr>
+      <w:r>
+        <w:rPr>
+          <w:sz w:val="28"/>
+          <w:szCs w:val="28"/>
+        </w:rPr>
+        <w:t xml:space="preserve">Set to zero than </w:t>
+      </w:r>
+      <w:proofErr w:type="spellStart"/>
+      <w:r>
+        <w:rPr>
+          <w:sz w:val="28"/>
+          <w:szCs w:val="28"/>
+        </w:rPr>
+        <w:t>adjuist</w:t>
+      </w:r>
+      <w:proofErr w:type="spellEnd"/>
+    </w:p>
+    <w:p>
+      <w:pPr>
+        <w:pStyle w:val="ListParagraph"/>
+        <w:numPr>
+          <w:ilvl w:val="1"/>
+          <w:numId w:val="1"/>
+        </w:numPr>
+        <w:rPr>
+          <w:sz w:val="28"/>
+          <w:szCs w:val="28"/>
+        </w:rPr>
+      </w:pPr>
+      <w:r>
+        <w:rPr>
+          <w:sz w:val="28"/>
+          <w:szCs w:val="28"/>
+        </w:rPr>
+        <w:t xml:space="preserve">Something to keep note of is </w:t>
+      </w:r>
+      <w:proofErr w:type="spellStart"/>
+      <w:r>
+        <w:rPr>
+          <w:sz w:val="28"/>
+          <w:szCs w:val="28"/>
+        </w:rPr>
+        <w:t>minum</w:t>
+      </w:r>
+      <w:proofErr w:type="spellEnd"/>
+      <w:r>
+        <w:rPr>
+          <w:sz w:val="28"/>
+          <w:szCs w:val="28"/>
+        </w:rPr>
+        <w:t xml:space="preserve"> turning distance </w:t>
+      </w:r>
+      <w:proofErr w:type="spellStart"/>
+      <w:r>
+        <w:rPr>
+          <w:sz w:val="28"/>
+          <w:szCs w:val="28"/>
+        </w:rPr>
+        <w:t>wich</w:t>
+      </w:r>
+      <w:proofErr w:type="spellEnd"/>
+      <w:r>
+        <w:rPr>
+          <w:sz w:val="28"/>
+          <w:szCs w:val="28"/>
+        </w:rPr>
+        <w:t xml:space="preserve"> might be needed for a farmers market turn.</w:t>
+      </w:r>
+      <w:bookmarkStart w:id="0" w:name="_GoBack"/>
+      <w:bookmarkEnd w:id="0"/>
+    </w:p>
+    <w:p>
+      <w:pPr>
+        <w:pStyle w:val="ListParagraph"/>
+        <w:numPr>
+          <w:ilvl w:val="0"/>
+          <w:numId w:val="1"/>
+        </w:numPr>
+        <w:rPr>
+          <w:sz w:val="28"/>
+          <w:szCs w:val="28"/>
+        </w:rPr>
+      </w:pPr>
+      <w:r>
+        <w:rPr>
+          <w:sz w:val="28"/>
+          <w:szCs w:val="28"/>
+        </w:rPr>
         <w:t xml:space="preserve">Add in </w:t>
       </w:r>
       <w:proofErr w:type="spellStart"/>
@@ -668,7 +824,6 @@
           <w:szCs w:val="28"/>
         </w:rPr>
       </w:pPr>
-      <w:bookmarkStart w:id="0" w:name="_GoBack"/>
       <w:r>
         <w:rPr>
           <w:b/>
@@ -678,7 +833,6 @@
         <w:t xml:space="preserve">GOAL: To get some sort of pathfinder functionality working for state. </w:t>
       </w:r>
     </w:p>
-    <w:bookmarkEnd w:id="0"/>
     <w:p>
       <w:pPr>
         <w:rPr>
@@ -1907,7 +2061,7 @@
 </file>
 
 <file path=customXml/itemProps1.xml><?xml version="1.0" encoding="utf-8"?>
-<ds:datastoreItem xmlns:ds="http://schemas.openxmlformats.org/officeDocument/2006/customXml" ds:itemID="{CC598A2F-756F-46A8-BC46-8C233C33700A}">
+<ds:datastoreItem xmlns:ds="http://schemas.openxmlformats.org/officeDocument/2006/customXml" ds:itemID="{0CA0C792-2E95-47AF-97CB-5F52A9BAC0C5}">
   <ds:schemaRefs>
     <ds:schemaRef ds:uri="http://schemas.openxmlformats.org/officeDocument/2006/bibliography"/>
   </ds:schemaRefs>

</xml_diff>

<commit_message>
add inking of pathfinder waypoint axis
</commit_message>
<xml_diff>
--- a/PathfinderSketchBook/todolistforpathfinder.docx
+++ b/PathfinderSketchBook/todolistforpathfinder.docx
@@ -1125,6 +1125,72 @@
           <w:szCs w:val="28"/>
         </w:rPr>
       </w:pPr>
+      <w:r>
+        <w:rPr>
+          <w:noProof/>
+          <w:sz w:val="28"/>
+          <w:szCs w:val="28"/>
+        </w:rPr>
+        <mc:AlternateContent>
+          <mc:Choice Requires="wpi">
+            <w:drawing>
+              <wp:anchor distT="0" distB="0" distL="114300" distR="114300" simplePos="0" relativeHeight="251660288" behindDoc="0" locked="0" layoutInCell="1" allowOverlap="1" wp14:anchorId="5122C3D6" wp14:editId="5986031C">
+                <wp:simplePos x="0" y="0"/>
+                <wp:positionH relativeFrom="column">
+                  <wp:posOffset>8391256</wp:posOffset>
+                </wp:positionH>
+                <wp:positionV relativeFrom="paragraph">
+                  <wp:posOffset>139204</wp:posOffset>
+                </wp:positionV>
+                <wp:extent cx="356760" cy="129600"/>
+                <wp:effectExtent l="38100" t="38100" r="43815" b="41910"/>
+                <wp:wrapNone/>
+                <wp:docPr id="4" name="Ink 4"/>
+                <wp:cNvGraphicFramePr/>
+                <a:graphic xmlns:a="http://schemas.openxmlformats.org/drawingml/2006/main">
+                  <a:graphicData uri="http://schemas.microsoft.com/office/word/2010/wordprocessingInk">
+                    <w14:contentPart bwMode="auto" r:id="rId8">
+                      <w14:nvContentPartPr>
+                        <w14:cNvContentPartPr/>
+                      </w14:nvContentPartPr>
+                      <w14:xfrm>
+                        <a:off x="0" y="0"/>
+                        <a:ext cx="356760" cy="129600"/>
+                      </w14:xfrm>
+                    </w14:contentPart>
+                  </a:graphicData>
+                </a:graphic>
+              </wp:anchor>
+            </w:drawing>
+          </mc:Choice>
+          <mc:Fallback>
+            <w:pict>
+              <v:shapetype w14:anchorId="7C2F9EB7" id="_x0000_t75" coordsize="21600,21600" o:spt="75" o:preferrelative="t" path="m@4@5l@4@11@9@11@9@5xe" filled="f" stroked="f">
+                <v:stroke joinstyle="miter"/>
+                <v:formulas>
+                  <v:f eqn="if lineDrawn pixelLineWidth 0"/>
+                  <v:f eqn="sum @0 1 0"/>
+                  <v:f eqn="sum 0 0 @1"/>
+                  <v:f eqn="prod @2 1 2"/>
+                  <v:f eqn="prod @3 21600 pixelWidth"/>
+                  <v:f eqn="prod @3 21600 pixelHeight"/>
+                  <v:f eqn="sum @0 0 1"/>
+                  <v:f eqn="prod @6 1 2"/>
+                  <v:f eqn="prod @7 21600 pixelWidth"/>
+                  <v:f eqn="sum @8 21600 0"/>
+                  <v:f eqn="prod @7 21600 pixelHeight"/>
+                  <v:f eqn="sum @10 21600 0"/>
+                </v:formulas>
+                <v:path o:extrusionok="f" gradientshapeok="t" o:connecttype="rect"/>
+                <o:lock v:ext="edit" aspectratio="t"/>
+              </v:shapetype>
+              <v:shape id="Ink 4" o:spid="_x0000_s1026" type="#_x0000_t75" style="position:absolute;margin-left:660.05pt;margin-top:10.25pt;width:29.55pt;height:11.6pt;z-index:251660288;visibility:visible;mso-wrap-style:square;mso-wrap-distance-left:9pt;mso-wrap-distance-top:0;mso-wrap-distance-right:9pt;mso-wrap-distance-bottom:0;mso-position-horizontal:absolute;mso-position-horizontal-relative:text;mso-position-vertical:absolute;mso-position-vertical-relative:text" o:gfxdata="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">
+                <v:imagedata r:id="rId9" o:title=""/>
+              </v:shape>
+            </w:pict>
+          </mc:Fallback>
+        </mc:AlternateContent>
+      </w:r>
     </w:p>
     <w:p>
       <w:pPr>
@@ -1220,6 +1286,53 @@
           <w:szCs w:val="28"/>
         </w:rPr>
       </w:pPr>
+      <w:r>
+        <w:rPr>
+          <w:noProof/>
+          <w:sz w:val="28"/>
+          <w:szCs w:val="28"/>
+        </w:rPr>
+        <mc:AlternateContent>
+          <mc:Choice Requires="wpi">
+            <w:drawing>
+              <wp:anchor distT="0" distB="0" distL="114300" distR="114300" simplePos="0" relativeHeight="251661312" behindDoc="0" locked="0" layoutInCell="1" allowOverlap="1" wp14:anchorId="1E4E4267" wp14:editId="0D601F23">
+                <wp:simplePos x="0" y="0"/>
+                <wp:positionH relativeFrom="column">
+                  <wp:posOffset>-1898264</wp:posOffset>
+                </wp:positionH>
+                <wp:positionV relativeFrom="paragraph">
+                  <wp:posOffset>-183571</wp:posOffset>
+                </wp:positionV>
+                <wp:extent cx="133920" cy="1236960"/>
+                <wp:effectExtent l="38100" t="38100" r="57150" b="40005"/>
+                <wp:wrapNone/>
+                <wp:docPr id="5" name="Ink 5"/>
+                <wp:cNvGraphicFramePr/>
+                <a:graphic xmlns:a="http://schemas.openxmlformats.org/drawingml/2006/main">
+                  <a:graphicData uri="http://schemas.microsoft.com/office/word/2010/wordprocessingInk">
+                    <w14:contentPart bwMode="auto" r:id="rId10">
+                      <w14:nvContentPartPr>
+                        <w14:cNvContentPartPr/>
+                      </w14:nvContentPartPr>
+                      <w14:xfrm>
+                        <a:off x="0" y="0"/>
+                        <a:ext cx="133920" cy="1236960"/>
+                      </w14:xfrm>
+                    </w14:contentPart>
+                  </a:graphicData>
+                </a:graphic>
+              </wp:anchor>
+            </w:drawing>
+          </mc:Choice>
+          <mc:Fallback>
+            <w:pict>
+              <v:shape w14:anchorId="63497E37" id="Ink 5" o:spid="_x0000_s1026" type="#_x0000_t75" style="position:absolute;margin-left:-150.15pt;margin-top:-15.15pt;width:12pt;height:98.85pt;z-index:251661312;visibility:visible;mso-wrap-style:square;mso-wrap-distance-left:9pt;mso-wrap-distance-top:0;mso-wrap-distance-right:9pt;mso-wrap-distance-bottom:0;mso-position-horizontal:absolute;mso-position-horizontal-relative:text;mso-position-vertical:absolute;mso-position-vertical-relative:text" o:gfxdata="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">
+                <v:imagedata r:id="rId11" o:title=""/>
+              </v:shape>
+            </w:pict>
+          </mc:Fallback>
+        </mc:AlternateContent>
+      </w:r>
     </w:p>
     <w:p>
       <w:pPr>
@@ -1267,8 +1380,6 @@
         </w:rPr>
         <w:t>Data Table for trials</w:t>
       </w:r>
-      <w:bookmarkStart w:id="0" w:name="_GoBack"/>
-      <w:bookmarkEnd w:id="0"/>
     </w:p>
     <w:tbl>
       <w:tblPr>
@@ -1729,6 +1840,107 @@
           </w:p>
         </w:tc>
       </w:tr>
+      <w:tr>
+        <w:tc>
+          <w:tcPr>
+            <w:tcW w:w="1335" w:type="dxa"/>
+          </w:tcPr>
+          <w:p>
+            <w:pPr>
+              <w:rPr>
+                <w:sz w:val="28"/>
+                <w:szCs w:val="28"/>
+              </w:rPr>
+            </w:pPr>
+          </w:p>
+          <w:p>
+            <w:pPr>
+              <w:rPr>
+                <w:sz w:val="28"/>
+                <w:szCs w:val="28"/>
+              </w:rPr>
+            </w:pPr>
+          </w:p>
+        </w:tc>
+        <w:tc>
+          <w:tcPr>
+            <w:tcW w:w="1335" w:type="dxa"/>
+          </w:tcPr>
+          <w:p>
+            <w:pPr>
+              <w:rPr>
+                <w:sz w:val="28"/>
+                <w:szCs w:val="28"/>
+              </w:rPr>
+            </w:pPr>
+          </w:p>
+        </w:tc>
+        <w:tc>
+          <w:tcPr>
+            <w:tcW w:w="1336" w:type="dxa"/>
+          </w:tcPr>
+          <w:p>
+            <w:pPr>
+              <w:rPr>
+                <w:sz w:val="28"/>
+                <w:szCs w:val="28"/>
+              </w:rPr>
+            </w:pPr>
+          </w:p>
+        </w:tc>
+        <w:tc>
+          <w:tcPr>
+            <w:tcW w:w="1336" w:type="dxa"/>
+          </w:tcPr>
+          <w:p>
+            <w:pPr>
+              <w:rPr>
+                <w:sz w:val="28"/>
+                <w:szCs w:val="28"/>
+              </w:rPr>
+            </w:pPr>
+          </w:p>
+        </w:tc>
+        <w:tc>
+          <w:tcPr>
+            <w:tcW w:w="1336" w:type="dxa"/>
+          </w:tcPr>
+          <w:p>
+            <w:pPr>
+              <w:rPr>
+                <w:sz w:val="28"/>
+                <w:szCs w:val="28"/>
+              </w:rPr>
+            </w:pPr>
+          </w:p>
+        </w:tc>
+        <w:tc>
+          <w:tcPr>
+            <w:tcW w:w="1336" w:type="dxa"/>
+          </w:tcPr>
+          <w:p>
+            <w:pPr>
+              <w:rPr>
+                <w:sz w:val="28"/>
+                <w:szCs w:val="28"/>
+              </w:rPr>
+            </w:pPr>
+          </w:p>
+        </w:tc>
+        <w:tc>
+          <w:tcPr>
+            <w:tcW w:w="1336" w:type="dxa"/>
+          </w:tcPr>
+          <w:p>
+            <w:pPr>
+              <w:rPr>
+                <w:sz w:val="28"/>
+                <w:szCs w:val="28"/>
+              </w:rPr>
+            </w:pPr>
+          </w:p>
+        </w:tc>
+      </w:tr>
     </w:tbl>
     <w:p>
       <w:pPr>
@@ -1743,6 +1955,1254 @@
           <w:szCs w:val="28"/>
         </w:rPr>
         <w:t>.</w:t>
+      </w:r>
+    </w:p>
+    <w:p>
+      <w:pPr>
+        <w:rPr>
+          <w:sz w:val="28"/>
+          <w:szCs w:val="28"/>
+        </w:rPr>
+      </w:pPr>
+    </w:p>
+    <w:p>
+      <w:pPr>
+        <w:rPr>
+          <w:sz w:val="28"/>
+          <w:szCs w:val="28"/>
+        </w:rPr>
+      </w:pPr>
+    </w:p>
+    <w:p>
+      <w:pPr>
+        <w:rPr>
+          <w:sz w:val="28"/>
+          <w:szCs w:val="28"/>
+        </w:rPr>
+      </w:pPr>
+      <w:bookmarkStart w:id="0" w:name="_GoBack"/>
+      <w:bookmarkEnd w:id="0"/>
+      <w:r>
+        <w:rPr>
+          <w:noProof/>
+          <w:sz w:val="28"/>
+          <w:szCs w:val="28"/>
+        </w:rPr>
+        <mc:AlternateContent>
+          <mc:Choice Requires="wpi">
+            <w:drawing>
+              <wp:anchor distT="0" distB="0" distL="114300" distR="114300" simplePos="0" relativeHeight="251687936" behindDoc="0" locked="0" layoutInCell="1" allowOverlap="1" wp14:anchorId="3AF42E8C" wp14:editId="15AD1127">
+                <wp:simplePos x="0" y="0"/>
+                <wp:positionH relativeFrom="column">
+                  <wp:posOffset>3093496</wp:posOffset>
+                </wp:positionH>
+                <wp:positionV relativeFrom="paragraph">
+                  <wp:posOffset>5188704</wp:posOffset>
+                </wp:positionV>
+                <wp:extent cx="249120" cy="372960"/>
+                <wp:effectExtent l="38100" t="38100" r="36830" b="46355"/>
+                <wp:wrapNone/>
+                <wp:docPr id="31" name="Ink 31"/>
+                <wp:cNvGraphicFramePr/>
+                <a:graphic xmlns:a="http://schemas.openxmlformats.org/drawingml/2006/main">
+                  <a:graphicData uri="http://schemas.microsoft.com/office/word/2010/wordprocessingInk">
+                    <w14:contentPart bwMode="auto" r:id="rId12">
+                      <w14:nvContentPartPr>
+                        <w14:cNvContentPartPr/>
+                      </w14:nvContentPartPr>
+                      <w14:xfrm>
+                        <a:off x="0" y="0"/>
+                        <a:ext cx="249120" cy="372960"/>
+                      </w14:xfrm>
+                    </w14:contentPart>
+                  </a:graphicData>
+                </a:graphic>
+              </wp:anchor>
+            </w:drawing>
+          </mc:Choice>
+          <mc:Fallback>
+            <w:pict>
+              <v:shape w14:anchorId="146973D7" id="Ink 31" o:spid="_x0000_s1026" type="#_x0000_t75" style="position:absolute;margin-left:243.1pt;margin-top:408.05pt;width:20.6pt;height:30.35pt;z-index:251687936;visibility:visible;mso-wrap-style:square;mso-wrap-distance-left:9pt;mso-wrap-distance-top:0;mso-wrap-distance-right:9pt;mso-wrap-distance-bottom:0;mso-position-horizontal:absolute;mso-position-horizontal-relative:text;mso-position-vertical:absolute;mso-position-vertical-relative:text" o:gfxdata="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">
+                <v:imagedata r:id="rId13" o:title=""/>
+              </v:shape>
+            </w:pict>
+          </mc:Fallback>
+        </mc:AlternateContent>
+      </w:r>
+      <w:r>
+        <w:rPr>
+          <w:noProof/>
+          <w:sz w:val="28"/>
+          <w:szCs w:val="28"/>
+        </w:rPr>
+        <mc:AlternateContent>
+          <mc:Choice Requires="wpi">
+            <w:drawing>
+              <wp:anchor distT="0" distB="0" distL="114300" distR="114300" simplePos="0" relativeHeight="251686912" behindDoc="0" locked="0" layoutInCell="1" allowOverlap="1" wp14:anchorId="18099310" wp14:editId="3F64ABD4">
+                <wp:simplePos x="0" y="0"/>
+                <wp:positionH relativeFrom="column">
+                  <wp:posOffset>2816296</wp:posOffset>
+                </wp:positionH>
+                <wp:positionV relativeFrom="paragraph">
+                  <wp:posOffset>5243064</wp:posOffset>
+                </wp:positionV>
+                <wp:extent cx="149760" cy="413280"/>
+                <wp:effectExtent l="38100" t="38100" r="41275" b="44450"/>
+                <wp:wrapNone/>
+                <wp:docPr id="30" name="Ink 30"/>
+                <wp:cNvGraphicFramePr/>
+                <a:graphic xmlns:a="http://schemas.openxmlformats.org/drawingml/2006/main">
+                  <a:graphicData uri="http://schemas.microsoft.com/office/word/2010/wordprocessingInk">
+                    <w14:contentPart bwMode="auto" r:id="rId14">
+                      <w14:nvContentPartPr>
+                        <w14:cNvContentPartPr/>
+                      </w14:nvContentPartPr>
+                      <w14:xfrm>
+                        <a:off x="0" y="0"/>
+                        <a:ext cx="149760" cy="413280"/>
+                      </w14:xfrm>
+                    </w14:contentPart>
+                  </a:graphicData>
+                </a:graphic>
+              </wp:anchor>
+            </w:drawing>
+          </mc:Choice>
+          <mc:Fallback>
+            <w:pict>
+              <v:shape w14:anchorId="268104D5" id="Ink 30" o:spid="_x0000_s1026" type="#_x0000_t75" style="position:absolute;margin-left:221.25pt;margin-top:412.35pt;width:12.8pt;height:33.55pt;z-index:251686912;visibility:visible;mso-wrap-style:square;mso-wrap-distance-left:9pt;mso-wrap-distance-top:0;mso-wrap-distance-right:9pt;mso-wrap-distance-bottom:0;mso-position-horizontal:absolute;mso-position-horizontal-relative:text;mso-position-vertical:absolute;mso-position-vertical-relative:text" o:gfxdata="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">
+                <v:imagedata r:id="rId15" o:title=""/>
+              </v:shape>
+            </w:pict>
+          </mc:Fallback>
+        </mc:AlternateContent>
+      </w:r>
+      <w:r>
+        <w:rPr>
+          <w:noProof/>
+          <w:sz w:val="28"/>
+          <w:szCs w:val="28"/>
+        </w:rPr>
+        <mc:AlternateContent>
+          <mc:Choice Requires="wpi">
+            <w:drawing>
+              <wp:anchor distT="0" distB="0" distL="114300" distR="114300" simplePos="0" relativeHeight="251685888" behindDoc="0" locked="0" layoutInCell="1" allowOverlap="1" wp14:anchorId="61E91B17" wp14:editId="72141BC7">
+                <wp:simplePos x="0" y="0"/>
+                <wp:positionH relativeFrom="column">
+                  <wp:posOffset>2673376</wp:posOffset>
+                </wp:positionH>
+                <wp:positionV relativeFrom="paragraph">
+                  <wp:posOffset>5373384</wp:posOffset>
+                </wp:positionV>
+                <wp:extent cx="23040" cy="258840"/>
+                <wp:effectExtent l="38100" t="38100" r="34290" b="46355"/>
+                <wp:wrapNone/>
+                <wp:docPr id="29" name="Ink 29"/>
+                <wp:cNvGraphicFramePr/>
+                <a:graphic xmlns:a="http://schemas.openxmlformats.org/drawingml/2006/main">
+                  <a:graphicData uri="http://schemas.microsoft.com/office/word/2010/wordprocessingInk">
+                    <w14:contentPart bwMode="auto" r:id="rId16">
+                      <w14:nvContentPartPr>
+                        <w14:cNvContentPartPr/>
+                      </w14:nvContentPartPr>
+                      <w14:xfrm>
+                        <a:off x="0" y="0"/>
+                        <a:ext cx="23040" cy="258840"/>
+                      </w14:xfrm>
+                    </w14:contentPart>
+                  </a:graphicData>
+                </a:graphic>
+              </wp:anchor>
+            </w:drawing>
+          </mc:Choice>
+          <mc:Fallback>
+            <w:pict>
+              <v:shape w14:anchorId="7F8083F4" id="Ink 29" o:spid="_x0000_s1026" type="#_x0000_t75" style="position:absolute;margin-left:210pt;margin-top:422.6pt;width:2.8pt;height:21.4pt;z-index:251685888;visibility:visible;mso-wrap-style:square;mso-wrap-distance-left:9pt;mso-wrap-distance-top:0;mso-wrap-distance-right:9pt;mso-wrap-distance-bottom:0;mso-position-horizontal:absolute;mso-position-horizontal-relative:text;mso-position-vertical:absolute;mso-position-vertical-relative:text" o:gfxdata="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">
+                <v:imagedata r:id="rId17" o:title=""/>
+              </v:shape>
+            </w:pict>
+          </mc:Fallback>
+        </mc:AlternateContent>
+      </w:r>
+      <w:r>
+        <w:rPr>
+          <w:noProof/>
+          <w:sz w:val="28"/>
+          <w:szCs w:val="28"/>
+        </w:rPr>
+        <mc:AlternateContent>
+          <mc:Choice Requires="wpi">
+            <w:drawing>
+              <wp:anchor distT="0" distB="0" distL="114300" distR="114300" simplePos="0" relativeHeight="251684864" behindDoc="0" locked="0" layoutInCell="1" allowOverlap="1" wp14:anchorId="1DE4CD6D" wp14:editId="5DCCB210">
+                <wp:simplePos x="0" y="0"/>
+                <wp:positionH relativeFrom="column">
+                  <wp:posOffset>3851296</wp:posOffset>
+                </wp:positionH>
+                <wp:positionV relativeFrom="paragraph">
+                  <wp:posOffset>67344</wp:posOffset>
+                </wp:positionV>
+                <wp:extent cx="236880" cy="216360"/>
+                <wp:effectExtent l="38100" t="38100" r="0" b="50800"/>
+                <wp:wrapNone/>
+                <wp:docPr id="28" name="Ink 28"/>
+                <wp:cNvGraphicFramePr/>
+                <a:graphic xmlns:a="http://schemas.openxmlformats.org/drawingml/2006/main">
+                  <a:graphicData uri="http://schemas.microsoft.com/office/word/2010/wordprocessingInk">
+                    <w14:contentPart bwMode="auto" r:id="rId18">
+                      <w14:nvContentPartPr>
+                        <w14:cNvContentPartPr/>
+                      </w14:nvContentPartPr>
+                      <w14:xfrm>
+                        <a:off x="0" y="0"/>
+                        <a:ext cx="236880" cy="216360"/>
+                      </w14:xfrm>
+                    </w14:contentPart>
+                  </a:graphicData>
+                </a:graphic>
+              </wp:anchor>
+            </w:drawing>
+          </mc:Choice>
+          <mc:Fallback>
+            <w:pict>
+              <v:shape w14:anchorId="4552E41E" id="Ink 28" o:spid="_x0000_s1026" type="#_x0000_t75" style="position:absolute;margin-left:302.75pt;margin-top:4.8pt;width:19.6pt;height:18.05pt;z-index:251684864;visibility:visible;mso-wrap-style:square;mso-wrap-distance-left:9pt;mso-wrap-distance-top:0;mso-wrap-distance-right:9pt;mso-wrap-distance-bottom:0;mso-position-horizontal:absolute;mso-position-horizontal-relative:text;mso-position-vertical:absolute;mso-position-vertical-relative:text" o:gfxdata="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">
+                <v:imagedata r:id="rId19" o:title=""/>
+              </v:shape>
+            </w:pict>
+          </mc:Fallback>
+        </mc:AlternateContent>
+      </w:r>
+      <w:r>
+        <w:rPr>
+          <w:noProof/>
+          <w:sz w:val="28"/>
+          <w:szCs w:val="28"/>
+        </w:rPr>
+        <mc:AlternateContent>
+          <mc:Choice Requires="wpi">
+            <w:drawing>
+              <wp:anchor distT="0" distB="0" distL="114300" distR="114300" simplePos="0" relativeHeight="251683840" behindDoc="0" locked="0" layoutInCell="1" allowOverlap="1" wp14:anchorId="2115968D" wp14:editId="15CC2354">
+                <wp:simplePos x="0" y="0"/>
+                <wp:positionH relativeFrom="column">
+                  <wp:posOffset>3579856</wp:posOffset>
+                </wp:positionH>
+                <wp:positionV relativeFrom="paragraph">
+                  <wp:posOffset>60144</wp:posOffset>
+                </wp:positionV>
+                <wp:extent cx="199080" cy="307440"/>
+                <wp:effectExtent l="38100" t="38100" r="0" b="35560"/>
+                <wp:wrapNone/>
+                <wp:docPr id="27" name="Ink 27"/>
+                <wp:cNvGraphicFramePr/>
+                <a:graphic xmlns:a="http://schemas.openxmlformats.org/drawingml/2006/main">
+                  <a:graphicData uri="http://schemas.microsoft.com/office/word/2010/wordprocessingInk">
+                    <w14:contentPart bwMode="auto" r:id="rId20">
+                      <w14:nvContentPartPr>
+                        <w14:cNvContentPartPr/>
+                      </w14:nvContentPartPr>
+                      <w14:xfrm>
+                        <a:off x="0" y="0"/>
+                        <a:ext cx="199080" cy="307440"/>
+                      </w14:xfrm>
+                    </w14:contentPart>
+                  </a:graphicData>
+                </a:graphic>
+              </wp:anchor>
+            </w:drawing>
+          </mc:Choice>
+          <mc:Fallback>
+            <w:pict>
+              <v:shape w14:anchorId="31E88AC8" id="Ink 27" o:spid="_x0000_s1026" type="#_x0000_t75" style="position:absolute;margin-left:281.4pt;margin-top:4.25pt;width:16.7pt;height:25.15pt;z-index:251683840;visibility:visible;mso-wrap-style:square;mso-wrap-distance-left:9pt;mso-wrap-distance-top:0;mso-wrap-distance-right:9pt;mso-wrap-distance-bottom:0;mso-position-horizontal:absolute;mso-position-horizontal-relative:text;mso-position-vertical:absolute;mso-position-vertical-relative:text" o:gfxdata="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">
+                <v:imagedata r:id="rId21" o:title=""/>
+              </v:shape>
+            </w:pict>
+          </mc:Fallback>
+        </mc:AlternateContent>
+      </w:r>
+      <w:r>
+        <w:rPr>
+          <w:noProof/>
+          <w:sz w:val="28"/>
+          <w:szCs w:val="28"/>
+        </w:rPr>
+        <mc:AlternateContent>
+          <mc:Choice Requires="wpi">
+            <w:drawing>
+              <wp:anchor distT="0" distB="0" distL="114300" distR="114300" simplePos="0" relativeHeight="251682816" behindDoc="0" locked="0" layoutInCell="1" allowOverlap="1" wp14:anchorId="0D126269" wp14:editId="553FABC7">
+                <wp:simplePos x="0" y="0"/>
+                <wp:positionH relativeFrom="column">
+                  <wp:posOffset>3281056</wp:posOffset>
+                </wp:positionH>
+                <wp:positionV relativeFrom="paragraph">
+                  <wp:posOffset>105864</wp:posOffset>
+                </wp:positionV>
+                <wp:extent cx="229320" cy="292680"/>
+                <wp:effectExtent l="38100" t="38100" r="37465" b="50800"/>
+                <wp:wrapNone/>
+                <wp:docPr id="26" name="Ink 26"/>
+                <wp:cNvGraphicFramePr/>
+                <a:graphic xmlns:a="http://schemas.openxmlformats.org/drawingml/2006/main">
+                  <a:graphicData uri="http://schemas.microsoft.com/office/word/2010/wordprocessingInk">
+                    <w14:contentPart bwMode="auto" r:id="rId22">
+                      <w14:nvContentPartPr>
+                        <w14:cNvContentPartPr/>
+                      </w14:nvContentPartPr>
+                      <w14:xfrm>
+                        <a:off x="0" y="0"/>
+                        <a:ext cx="229320" cy="292680"/>
+                      </w14:xfrm>
+                    </w14:contentPart>
+                  </a:graphicData>
+                </a:graphic>
+              </wp:anchor>
+            </w:drawing>
+          </mc:Choice>
+          <mc:Fallback>
+            <w:pict>
+              <v:shape w14:anchorId="4D40800B" id="Ink 26" o:spid="_x0000_s1026" type="#_x0000_t75" style="position:absolute;margin-left:257.85pt;margin-top:7.85pt;width:19pt;height:24.05pt;z-index:251682816;visibility:visible;mso-wrap-style:square;mso-wrap-distance-left:9pt;mso-wrap-distance-top:0;mso-wrap-distance-right:9pt;mso-wrap-distance-bottom:0;mso-position-horizontal:absolute;mso-position-horizontal-relative:text;mso-position-vertical:absolute;mso-position-vertical-relative:text" o:gfxdata="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">
+                <v:imagedata r:id="rId23" o:title=""/>
+              </v:shape>
+            </w:pict>
+          </mc:Fallback>
+        </mc:AlternateContent>
+      </w:r>
+      <w:r>
+        <w:rPr>
+          <w:noProof/>
+          <w:sz w:val="28"/>
+          <w:szCs w:val="28"/>
+        </w:rPr>
+        <mc:AlternateContent>
+          <mc:Choice Requires="wpi">
+            <w:drawing>
+              <wp:anchor distT="0" distB="0" distL="114300" distR="114300" simplePos="0" relativeHeight="251681792" behindDoc="0" locked="0" layoutInCell="1" allowOverlap="1" wp14:anchorId="6B08FBBA" wp14:editId="724CE6FF">
+                <wp:simplePos x="0" y="0"/>
+                <wp:positionH relativeFrom="column">
+                  <wp:posOffset>3288616</wp:posOffset>
+                </wp:positionH>
+                <wp:positionV relativeFrom="paragraph">
+                  <wp:posOffset>188304</wp:posOffset>
+                </wp:positionV>
+                <wp:extent cx="360" cy="5040"/>
+                <wp:effectExtent l="38100" t="19050" r="38100" b="52705"/>
+                <wp:wrapNone/>
+                <wp:docPr id="25" name="Ink 25"/>
+                <wp:cNvGraphicFramePr/>
+                <a:graphic xmlns:a="http://schemas.openxmlformats.org/drawingml/2006/main">
+                  <a:graphicData uri="http://schemas.microsoft.com/office/word/2010/wordprocessingInk">
+                    <w14:contentPart bwMode="auto" r:id="rId24">
+                      <w14:nvContentPartPr>
+                        <w14:cNvContentPartPr/>
+                      </w14:nvContentPartPr>
+                      <w14:xfrm>
+                        <a:off x="0" y="0"/>
+                        <a:ext cx="360" cy="5040"/>
+                      </w14:xfrm>
+                    </w14:contentPart>
+                  </a:graphicData>
+                </a:graphic>
+              </wp:anchor>
+            </w:drawing>
+          </mc:Choice>
+          <mc:Fallback>
+            <w:pict>
+              <v:shape w14:anchorId="0D5500A4" id="Ink 25" o:spid="_x0000_s1026" type="#_x0000_t75" style="position:absolute;margin-left:258.45pt;margin-top:14.35pt;width:1.05pt;height:1.4pt;z-index:251681792;visibility:visible;mso-wrap-style:square;mso-wrap-distance-left:9pt;mso-wrap-distance-top:0;mso-wrap-distance-right:9pt;mso-wrap-distance-bottom:0;mso-position-horizontal:absolute;mso-position-horizontal-relative:text;mso-position-vertical:absolute;mso-position-vertical-relative:text" o:gfxdata="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">
+                <v:imagedata r:id="rId25" o:title=""/>
+              </v:shape>
+            </w:pict>
+          </mc:Fallback>
+        </mc:AlternateContent>
+      </w:r>
+      <w:r>
+        <w:rPr>
+          <w:noProof/>
+          <w:sz w:val="28"/>
+          <w:szCs w:val="28"/>
+        </w:rPr>
+        <mc:AlternateContent>
+          <mc:Choice Requires="wpi">
+            <w:drawing>
+              <wp:anchor distT="0" distB="0" distL="114300" distR="114300" simplePos="0" relativeHeight="251680768" behindDoc="0" locked="0" layoutInCell="1" allowOverlap="1" wp14:anchorId="4E12B4F0" wp14:editId="0033C679">
+                <wp:simplePos x="0" y="0"/>
+                <wp:positionH relativeFrom="column">
+                  <wp:posOffset>3294736</wp:posOffset>
+                </wp:positionH>
+                <wp:positionV relativeFrom="paragraph">
+                  <wp:posOffset>207024</wp:posOffset>
+                </wp:positionV>
+                <wp:extent cx="18000" cy="6120"/>
+                <wp:effectExtent l="38100" t="19050" r="39370" b="51435"/>
+                <wp:wrapNone/>
+                <wp:docPr id="24" name="Ink 24"/>
+                <wp:cNvGraphicFramePr/>
+                <a:graphic xmlns:a="http://schemas.openxmlformats.org/drawingml/2006/main">
+                  <a:graphicData uri="http://schemas.microsoft.com/office/word/2010/wordprocessingInk">
+                    <w14:contentPart bwMode="auto" r:id="rId26">
+                      <w14:nvContentPartPr>
+                        <w14:cNvContentPartPr/>
+                      </w14:nvContentPartPr>
+                      <w14:xfrm>
+                        <a:off x="0" y="0"/>
+                        <a:ext cx="18000" cy="6120"/>
+                      </w14:xfrm>
+                    </w14:contentPart>
+                  </a:graphicData>
+                </a:graphic>
+              </wp:anchor>
+            </w:drawing>
+          </mc:Choice>
+          <mc:Fallback>
+            <w:pict>
+              <v:shape w14:anchorId="206F6177" id="Ink 24" o:spid="_x0000_s1026" type="#_x0000_t75" style="position:absolute;margin-left:258.95pt;margin-top:15.8pt;width:2.4pt;height:1.5pt;z-index:251680768;visibility:visible;mso-wrap-style:square;mso-wrap-distance-left:9pt;mso-wrap-distance-top:0;mso-wrap-distance-right:9pt;mso-wrap-distance-bottom:0;mso-position-horizontal:absolute;mso-position-horizontal-relative:text;mso-position-vertical:absolute;mso-position-vertical-relative:text" o:gfxdata="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">
+                <v:imagedata r:id="rId27" o:title=""/>
+              </v:shape>
+            </w:pict>
+          </mc:Fallback>
+        </mc:AlternateContent>
+      </w:r>
+      <w:r>
+        <w:rPr>
+          <w:noProof/>
+          <w:sz w:val="28"/>
+          <w:szCs w:val="28"/>
+        </w:rPr>
+        <mc:AlternateContent>
+          <mc:Choice Requires="wpi">
+            <w:drawing>
+              <wp:anchor distT="0" distB="0" distL="114300" distR="114300" simplePos="0" relativeHeight="251679744" behindDoc="0" locked="0" layoutInCell="1" allowOverlap="1" wp14:anchorId="3AAA6DD0" wp14:editId="041631B3">
+                <wp:simplePos x="0" y="0"/>
+                <wp:positionH relativeFrom="column">
+                  <wp:posOffset>3026176</wp:posOffset>
+                </wp:positionH>
+                <wp:positionV relativeFrom="paragraph">
+                  <wp:posOffset>133224</wp:posOffset>
+                </wp:positionV>
+                <wp:extent cx="85320" cy="328320"/>
+                <wp:effectExtent l="38100" t="38100" r="48260" b="52705"/>
+                <wp:wrapNone/>
+                <wp:docPr id="23" name="Ink 23"/>
+                <wp:cNvGraphicFramePr/>
+                <a:graphic xmlns:a="http://schemas.openxmlformats.org/drawingml/2006/main">
+                  <a:graphicData uri="http://schemas.microsoft.com/office/word/2010/wordprocessingInk">
+                    <w14:contentPart bwMode="auto" r:id="rId28">
+                      <w14:nvContentPartPr>
+                        <w14:cNvContentPartPr/>
+                      </w14:nvContentPartPr>
+                      <w14:xfrm>
+                        <a:off x="0" y="0"/>
+                        <a:ext cx="85320" cy="328320"/>
+                      </w14:xfrm>
+                    </w14:contentPart>
+                  </a:graphicData>
+                </a:graphic>
+              </wp:anchor>
+            </w:drawing>
+          </mc:Choice>
+          <mc:Fallback>
+            <w:pict>
+              <v:shape w14:anchorId="63AB2B66" id="Ink 23" o:spid="_x0000_s1026" type="#_x0000_t75" style="position:absolute;margin-left:237.8pt;margin-top:10pt;width:7.7pt;height:26.8pt;z-index:251679744;visibility:visible;mso-wrap-style:square;mso-wrap-distance-left:9pt;mso-wrap-distance-top:0;mso-wrap-distance-right:9pt;mso-wrap-distance-bottom:0;mso-position-horizontal:absolute;mso-position-horizontal-relative:text;mso-position-vertical:absolute;mso-position-vertical-relative:text" o:gfxdata="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">
+                <v:imagedata r:id="rId29" o:title=""/>
+              </v:shape>
+            </w:pict>
+          </mc:Fallback>
+        </mc:AlternateContent>
+      </w:r>
+      <w:r>
+        <w:rPr>
+          <w:noProof/>
+          <w:sz w:val="28"/>
+          <w:szCs w:val="28"/>
+        </w:rPr>
+        <mc:AlternateContent>
+          <mc:Choice Requires="wpi">
+            <w:drawing>
+              <wp:anchor distT="0" distB="0" distL="114300" distR="114300" simplePos="0" relativeHeight="251678720" behindDoc="0" locked="0" layoutInCell="1" allowOverlap="1" wp14:anchorId="3BA4C5AA" wp14:editId="37308E09">
+                <wp:simplePos x="0" y="0"/>
+                <wp:positionH relativeFrom="column">
+                  <wp:posOffset>3015376</wp:posOffset>
+                </wp:positionH>
+                <wp:positionV relativeFrom="paragraph">
+                  <wp:posOffset>173904</wp:posOffset>
+                </wp:positionV>
+                <wp:extent cx="6480" cy="13680"/>
+                <wp:effectExtent l="38100" t="38100" r="50800" b="43815"/>
+                <wp:wrapNone/>
+                <wp:docPr id="22" name="Ink 22"/>
+                <wp:cNvGraphicFramePr/>
+                <a:graphic xmlns:a="http://schemas.openxmlformats.org/drawingml/2006/main">
+                  <a:graphicData uri="http://schemas.microsoft.com/office/word/2010/wordprocessingInk">
+                    <w14:contentPart bwMode="auto" r:id="rId30">
+                      <w14:nvContentPartPr>
+                        <w14:cNvContentPartPr/>
+                      </w14:nvContentPartPr>
+                      <w14:xfrm>
+                        <a:off x="0" y="0"/>
+                        <a:ext cx="6480" cy="13680"/>
+                      </w14:xfrm>
+                    </w14:contentPart>
+                  </a:graphicData>
+                </a:graphic>
+              </wp:anchor>
+            </w:drawing>
+          </mc:Choice>
+          <mc:Fallback>
+            <w:pict>
+              <v:shape w14:anchorId="75A6990A" id="Ink 22" o:spid="_x0000_s1026" type="#_x0000_t75" style="position:absolute;margin-left:236.95pt;margin-top:13.2pt;width:1.45pt;height:2.1pt;z-index:251678720;visibility:visible;mso-wrap-style:square;mso-wrap-distance-left:9pt;mso-wrap-distance-top:0;mso-wrap-distance-right:9pt;mso-wrap-distance-bottom:0;mso-position-horizontal:absolute;mso-position-horizontal-relative:text;mso-position-vertical:absolute;mso-position-vertical-relative:text" o:gfxdata="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">
+                <v:imagedata r:id="rId31" o:title=""/>
+              </v:shape>
+            </w:pict>
+          </mc:Fallback>
+        </mc:AlternateContent>
+      </w:r>
+      <w:r>
+        <w:rPr>
+          <w:noProof/>
+          <w:sz w:val="28"/>
+          <w:szCs w:val="28"/>
+        </w:rPr>
+        <mc:AlternateContent>
+          <mc:Choice Requires="wpi">
+            <w:drawing>
+              <wp:anchor distT="0" distB="0" distL="114300" distR="114300" simplePos="0" relativeHeight="251677696" behindDoc="0" locked="0" layoutInCell="1" allowOverlap="1" wp14:anchorId="7AF7FE86" wp14:editId="679CB49A">
+                <wp:simplePos x="0" y="0"/>
+                <wp:positionH relativeFrom="column">
+                  <wp:posOffset>2547016</wp:posOffset>
+                </wp:positionH>
+                <wp:positionV relativeFrom="paragraph">
+                  <wp:posOffset>1847184</wp:posOffset>
+                </wp:positionV>
+                <wp:extent cx="177120" cy="147960"/>
+                <wp:effectExtent l="38100" t="38100" r="33020" b="42545"/>
+                <wp:wrapNone/>
+                <wp:docPr id="21" name="Ink 21"/>
+                <wp:cNvGraphicFramePr/>
+                <a:graphic xmlns:a="http://schemas.openxmlformats.org/drawingml/2006/main">
+                  <a:graphicData uri="http://schemas.microsoft.com/office/word/2010/wordprocessingInk">
+                    <w14:contentPart bwMode="auto" r:id="rId32">
+                      <w14:nvContentPartPr>
+                        <w14:cNvContentPartPr/>
+                      </w14:nvContentPartPr>
+                      <w14:xfrm>
+                        <a:off x="0" y="0"/>
+                        <a:ext cx="177120" cy="147960"/>
+                      </w14:xfrm>
+                    </w14:contentPart>
+                  </a:graphicData>
+                </a:graphic>
+              </wp:anchor>
+            </w:drawing>
+          </mc:Choice>
+          <mc:Fallback>
+            <w:pict>
+              <v:shape w14:anchorId="6220D092" id="Ink 21" o:spid="_x0000_s1026" type="#_x0000_t75" style="position:absolute;margin-left:200.05pt;margin-top:144.95pt;width:14.95pt;height:12.6pt;z-index:251677696;visibility:visible;mso-wrap-style:square;mso-wrap-distance-left:9pt;mso-wrap-distance-top:0;mso-wrap-distance-right:9pt;mso-wrap-distance-bottom:0;mso-position-horizontal:absolute;mso-position-horizontal-relative:text;mso-position-vertical:absolute;mso-position-vertical-relative:text" o:gfxdata="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">
+                <v:imagedata r:id="rId33" o:title=""/>
+              </v:shape>
+            </w:pict>
+          </mc:Fallback>
+        </mc:AlternateContent>
+      </w:r>
+      <w:r>
+        <w:rPr>
+          <w:noProof/>
+          <w:sz w:val="28"/>
+          <w:szCs w:val="28"/>
+        </w:rPr>
+        <mc:AlternateContent>
+          <mc:Choice Requires="wpi">
+            <w:drawing>
+              <wp:anchor distT="0" distB="0" distL="114300" distR="114300" simplePos="0" relativeHeight="251676672" behindDoc="0" locked="0" layoutInCell="1" allowOverlap="1" wp14:anchorId="352A4471" wp14:editId="253DF154">
+                <wp:simplePos x="0" y="0"/>
+                <wp:positionH relativeFrom="column">
+                  <wp:posOffset>2323816</wp:posOffset>
+                </wp:positionH>
+                <wp:positionV relativeFrom="paragraph">
+                  <wp:posOffset>2108904</wp:posOffset>
+                </wp:positionV>
+                <wp:extent cx="349560" cy="315360"/>
+                <wp:effectExtent l="38100" t="38100" r="50800" b="46990"/>
+                <wp:wrapNone/>
+                <wp:docPr id="20" name="Ink 20"/>
+                <wp:cNvGraphicFramePr/>
+                <a:graphic xmlns:a="http://schemas.openxmlformats.org/drawingml/2006/main">
+                  <a:graphicData uri="http://schemas.microsoft.com/office/word/2010/wordprocessingInk">
+                    <w14:contentPart bwMode="auto" r:id="rId34">
+                      <w14:nvContentPartPr>
+                        <w14:cNvContentPartPr/>
+                      </w14:nvContentPartPr>
+                      <w14:xfrm>
+                        <a:off x="0" y="0"/>
+                        <a:ext cx="349560" cy="315360"/>
+                      </w14:xfrm>
+                    </w14:contentPart>
+                  </a:graphicData>
+                </a:graphic>
+              </wp:anchor>
+            </w:drawing>
+          </mc:Choice>
+          <mc:Fallback>
+            <w:pict>
+              <v:shape w14:anchorId="7EED6A37" id="Ink 20" o:spid="_x0000_s1026" type="#_x0000_t75" style="position:absolute;margin-left:182.5pt;margin-top:165.55pt;width:28.5pt;height:25.85pt;z-index:251676672;visibility:visible;mso-wrap-style:square;mso-wrap-distance-left:9pt;mso-wrap-distance-top:0;mso-wrap-distance-right:9pt;mso-wrap-distance-bottom:0;mso-position-horizontal:absolute;mso-position-horizontal-relative:text;mso-position-vertical:absolute;mso-position-vertical-relative:text" o:gfxdata="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">
+                <v:imagedata r:id="rId35" o:title=""/>
+              </v:shape>
+            </w:pict>
+          </mc:Fallback>
+        </mc:AlternateContent>
+      </w:r>
+      <w:r>
+        <w:rPr>
+          <w:noProof/>
+          <w:sz w:val="28"/>
+          <w:szCs w:val="28"/>
+        </w:rPr>
+        <mc:AlternateContent>
+          <mc:Choice Requires="wpi">
+            <w:drawing>
+              <wp:anchor distT="0" distB="0" distL="114300" distR="114300" simplePos="0" relativeHeight="251675648" behindDoc="0" locked="0" layoutInCell="1" allowOverlap="1" wp14:anchorId="1BF1C277" wp14:editId="6FE13C7D">
+                <wp:simplePos x="0" y="0"/>
+                <wp:positionH relativeFrom="column">
+                  <wp:posOffset>-733664</wp:posOffset>
+                </wp:positionH>
+                <wp:positionV relativeFrom="paragraph">
+                  <wp:posOffset>2155704</wp:posOffset>
+                </wp:positionV>
+                <wp:extent cx="649440" cy="175680"/>
+                <wp:effectExtent l="57150" t="38100" r="0" b="53340"/>
+                <wp:wrapNone/>
+                <wp:docPr id="19" name="Ink 19"/>
+                <wp:cNvGraphicFramePr/>
+                <a:graphic xmlns:a="http://schemas.openxmlformats.org/drawingml/2006/main">
+                  <a:graphicData uri="http://schemas.microsoft.com/office/word/2010/wordprocessingInk">
+                    <w14:contentPart bwMode="auto" r:id="rId36">
+                      <w14:nvContentPartPr>
+                        <w14:cNvContentPartPr/>
+                      </w14:nvContentPartPr>
+                      <w14:xfrm>
+                        <a:off x="0" y="0"/>
+                        <a:ext cx="649440" cy="175680"/>
+                      </w14:xfrm>
+                    </w14:contentPart>
+                  </a:graphicData>
+                </a:graphic>
+              </wp:anchor>
+            </w:drawing>
+          </mc:Choice>
+          <mc:Fallback>
+            <w:pict>
+              <v:shape w14:anchorId="42DF7918" id="Ink 19" o:spid="_x0000_s1026" type="#_x0000_t75" style="position:absolute;margin-left:-58.45pt;margin-top:169.05pt;width:52.6pt;height:15.25pt;z-index:251675648;visibility:visible;mso-wrap-style:square;mso-wrap-distance-left:9pt;mso-wrap-distance-top:0;mso-wrap-distance-right:9pt;mso-wrap-distance-bottom:0;mso-position-horizontal:absolute;mso-position-horizontal-relative:text;mso-position-vertical:absolute;mso-position-vertical-relative:text" o:gfxdata="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">
+                <v:imagedata r:id="rId37" o:title=""/>
+              </v:shape>
+            </w:pict>
+          </mc:Fallback>
+        </mc:AlternateContent>
+      </w:r>
+      <w:r>
+        <w:rPr>
+          <w:noProof/>
+          <w:sz w:val="28"/>
+          <w:szCs w:val="28"/>
+        </w:rPr>
+        <mc:AlternateContent>
+          <mc:Choice Requires="wpi">
+            <w:drawing>
+              <wp:anchor distT="0" distB="0" distL="114300" distR="114300" simplePos="0" relativeHeight="251674624" behindDoc="0" locked="0" layoutInCell="1" allowOverlap="1" wp14:anchorId="0AD8E0E0" wp14:editId="2C85A513">
+                <wp:simplePos x="0" y="0"/>
+                <wp:positionH relativeFrom="column">
+                  <wp:posOffset>2484736</wp:posOffset>
+                </wp:positionH>
+                <wp:positionV relativeFrom="paragraph">
+                  <wp:posOffset>4039224</wp:posOffset>
+                </wp:positionV>
+                <wp:extent cx="561960" cy="160920"/>
+                <wp:effectExtent l="38100" t="38100" r="48260" b="48895"/>
+                <wp:wrapNone/>
+                <wp:docPr id="18" name="Ink 18"/>
+                <wp:cNvGraphicFramePr/>
+                <a:graphic xmlns:a="http://schemas.openxmlformats.org/drawingml/2006/main">
+                  <a:graphicData uri="http://schemas.microsoft.com/office/word/2010/wordprocessingInk">
+                    <w14:contentPart bwMode="auto" r:id="rId38">
+                      <w14:nvContentPartPr>
+                        <w14:cNvContentPartPr/>
+                      </w14:nvContentPartPr>
+                      <w14:xfrm>
+                        <a:off x="0" y="0"/>
+                        <a:ext cx="561960" cy="160920"/>
+                      </w14:xfrm>
+                    </w14:contentPart>
+                  </a:graphicData>
+                </a:graphic>
+              </wp:anchor>
+            </w:drawing>
+          </mc:Choice>
+          <mc:Fallback>
+            <w:pict>
+              <v:shape w14:anchorId="4C3E41DE" id="Ink 18" o:spid="_x0000_s1026" type="#_x0000_t75" style="position:absolute;margin-left:194.95pt;margin-top:317.35pt;width:45.7pt;height:14.05pt;z-index:251674624;visibility:visible;mso-wrap-style:square;mso-wrap-distance-left:9pt;mso-wrap-distance-top:0;mso-wrap-distance-right:9pt;mso-wrap-distance-bottom:0;mso-position-horizontal:absolute;mso-position-horizontal-relative:text;mso-position-vertical:absolute;mso-position-vertical-relative:text" o:gfxdata="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">
+                <v:imagedata r:id="rId39" o:title=""/>
+              </v:shape>
+            </w:pict>
+          </mc:Fallback>
+        </mc:AlternateContent>
+      </w:r>
+      <w:r>
+        <w:rPr>
+          <w:noProof/>
+          <w:sz w:val="28"/>
+          <w:szCs w:val="28"/>
+        </w:rPr>
+        <mc:AlternateContent>
+          <mc:Choice Requires="wpi">
+            <w:drawing>
+              <wp:anchor distT="0" distB="0" distL="114300" distR="114300" simplePos="0" relativeHeight="251673600" behindDoc="0" locked="0" layoutInCell="1" allowOverlap="1" wp14:anchorId="7F572A54" wp14:editId="48F617D2">
+                <wp:simplePos x="0" y="0"/>
+                <wp:positionH relativeFrom="column">
+                  <wp:posOffset>2181616</wp:posOffset>
+                </wp:positionH>
+                <wp:positionV relativeFrom="paragraph">
+                  <wp:posOffset>1236624</wp:posOffset>
+                </wp:positionV>
+                <wp:extent cx="526320" cy="139320"/>
+                <wp:effectExtent l="38100" t="38100" r="45720" b="51435"/>
+                <wp:wrapNone/>
+                <wp:docPr id="17" name="Ink 17"/>
+                <wp:cNvGraphicFramePr/>
+                <a:graphic xmlns:a="http://schemas.openxmlformats.org/drawingml/2006/main">
+                  <a:graphicData uri="http://schemas.microsoft.com/office/word/2010/wordprocessingInk">
+                    <w14:contentPart bwMode="auto" r:id="rId40">
+                      <w14:nvContentPartPr>
+                        <w14:cNvContentPartPr/>
+                      </w14:nvContentPartPr>
+                      <w14:xfrm>
+                        <a:off x="0" y="0"/>
+                        <a:ext cx="526320" cy="139320"/>
+                      </w14:xfrm>
+                    </w14:contentPart>
+                  </a:graphicData>
+                </a:graphic>
+              </wp:anchor>
+            </w:drawing>
+          </mc:Choice>
+          <mc:Fallback>
+            <w:pict>
+              <v:shape w14:anchorId="00AC914F" id="Ink 17" o:spid="_x0000_s1026" type="#_x0000_t75" style="position:absolute;margin-left:171.1pt;margin-top:96.65pt;width:42.9pt;height:12.35pt;z-index:251673600;visibility:visible;mso-wrap-style:square;mso-wrap-distance-left:9pt;mso-wrap-distance-top:0;mso-wrap-distance-right:9pt;mso-wrap-distance-bottom:0;mso-position-horizontal:absolute;mso-position-horizontal-relative:text;mso-position-vertical:absolute;mso-position-vertical-relative:text" o:gfxdata="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">
+                <v:imagedata r:id="rId41" o:title=""/>
+              </v:shape>
+            </w:pict>
+          </mc:Fallback>
+        </mc:AlternateContent>
+      </w:r>
+      <w:r>
+        <w:rPr>
+          <w:noProof/>
+          <w:sz w:val="28"/>
+          <w:szCs w:val="28"/>
+        </w:rPr>
+        <mc:AlternateContent>
+          <mc:Choice Requires="wpi">
+            <w:drawing>
+              <wp:anchor distT="0" distB="0" distL="114300" distR="114300" simplePos="0" relativeHeight="251672576" behindDoc="0" locked="0" layoutInCell="1" allowOverlap="1" wp14:anchorId="0A337E71" wp14:editId="3B2EBF61">
+                <wp:simplePos x="0" y="0"/>
+                <wp:positionH relativeFrom="column">
+                  <wp:posOffset>2334616</wp:posOffset>
+                </wp:positionH>
+                <wp:positionV relativeFrom="paragraph">
+                  <wp:posOffset>1079304</wp:posOffset>
+                </wp:positionV>
+                <wp:extent cx="38880" cy="423720"/>
+                <wp:effectExtent l="19050" t="38100" r="56515" b="52705"/>
+                <wp:wrapNone/>
+                <wp:docPr id="16" name="Ink 16"/>
+                <wp:cNvGraphicFramePr/>
+                <a:graphic xmlns:a="http://schemas.openxmlformats.org/drawingml/2006/main">
+                  <a:graphicData uri="http://schemas.microsoft.com/office/word/2010/wordprocessingInk">
+                    <w14:contentPart bwMode="auto" r:id="rId42">
+                      <w14:nvContentPartPr>
+                        <w14:cNvContentPartPr/>
+                      </w14:nvContentPartPr>
+                      <w14:xfrm>
+                        <a:off x="0" y="0"/>
+                        <a:ext cx="38880" cy="423720"/>
+                      </w14:xfrm>
+                    </w14:contentPart>
+                  </a:graphicData>
+                </a:graphic>
+              </wp:anchor>
+            </w:drawing>
+          </mc:Choice>
+          <mc:Fallback>
+            <w:pict>
+              <v:shape w14:anchorId="5B2631EA" id="Ink 16" o:spid="_x0000_s1026" type="#_x0000_t75" style="position:absolute;margin-left:183.15pt;margin-top:84.3pt;width:4.45pt;height:34.75pt;z-index:251672576;visibility:visible;mso-wrap-style:square;mso-wrap-distance-left:9pt;mso-wrap-distance-top:0;mso-wrap-distance-right:9pt;mso-wrap-distance-bottom:0;mso-position-horizontal:absolute;mso-position-horizontal-relative:text;mso-position-vertical:absolute;mso-position-vertical-relative:text" o:gfxdata="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">
+                <v:imagedata r:id="rId43" o:title=""/>
+              </v:shape>
+            </w:pict>
+          </mc:Fallback>
+        </mc:AlternateContent>
+      </w:r>
+      <w:r>
+        <w:rPr>
+          <w:noProof/>
+          <w:sz w:val="28"/>
+          <w:szCs w:val="28"/>
+        </w:rPr>
+        <mc:AlternateContent>
+          <mc:Choice Requires="wpi">
+            <w:drawing>
+              <wp:anchor distT="0" distB="0" distL="114300" distR="114300" simplePos="0" relativeHeight="251671552" behindDoc="0" locked="0" layoutInCell="1" allowOverlap="1" wp14:anchorId="3B13B976" wp14:editId="586EBA88">
+                <wp:simplePos x="0" y="0"/>
+                <wp:positionH relativeFrom="column">
+                  <wp:posOffset>5895016</wp:posOffset>
+                </wp:positionH>
+                <wp:positionV relativeFrom="paragraph">
+                  <wp:posOffset>1916664</wp:posOffset>
+                </wp:positionV>
+                <wp:extent cx="544680" cy="97560"/>
+                <wp:effectExtent l="38100" t="38100" r="46355" b="55245"/>
+                <wp:wrapNone/>
+                <wp:docPr id="15" name="Ink 15"/>
+                <wp:cNvGraphicFramePr/>
+                <a:graphic xmlns:a="http://schemas.openxmlformats.org/drawingml/2006/main">
+                  <a:graphicData uri="http://schemas.microsoft.com/office/word/2010/wordprocessingInk">
+                    <w14:contentPart bwMode="auto" r:id="rId44">
+                      <w14:nvContentPartPr>
+                        <w14:cNvContentPartPr/>
+                      </w14:nvContentPartPr>
+                      <w14:xfrm>
+                        <a:off x="0" y="0"/>
+                        <a:ext cx="544680" cy="97560"/>
+                      </w14:xfrm>
+                    </w14:contentPart>
+                  </a:graphicData>
+                </a:graphic>
+              </wp:anchor>
+            </w:drawing>
+          </mc:Choice>
+          <mc:Fallback>
+            <w:pict>
+              <v:shape w14:anchorId="532A70A5" id="Ink 15" o:spid="_x0000_s1026" type="#_x0000_t75" style="position:absolute;margin-left:463.45pt;margin-top:150.2pt;width:44.35pt;height:9.1pt;z-index:251671552;visibility:visible;mso-wrap-style:square;mso-wrap-distance-left:9pt;mso-wrap-distance-top:0;mso-wrap-distance-right:9pt;mso-wrap-distance-bottom:0;mso-position-horizontal:absolute;mso-position-horizontal-relative:text;mso-position-vertical:absolute;mso-position-vertical-relative:text" o:gfxdata="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">
+                <v:imagedata r:id="rId45" o:title=""/>
+              </v:shape>
+            </w:pict>
+          </mc:Fallback>
+        </mc:AlternateContent>
+      </w:r>
+      <w:r>
+        <w:rPr>
+          <w:noProof/>
+          <w:sz w:val="28"/>
+          <w:szCs w:val="28"/>
+        </w:rPr>
+        <mc:AlternateContent>
+          <mc:Choice Requires="wpi">
+            <w:drawing>
+              <wp:anchor distT="0" distB="0" distL="114300" distR="114300" simplePos="0" relativeHeight="251670528" behindDoc="0" locked="0" layoutInCell="1" allowOverlap="1" wp14:anchorId="6A836973" wp14:editId="08510FEA">
+                <wp:simplePos x="0" y="0"/>
+                <wp:positionH relativeFrom="column">
+                  <wp:posOffset>5991856</wp:posOffset>
+                </wp:positionH>
+                <wp:positionV relativeFrom="paragraph">
+                  <wp:posOffset>1715064</wp:posOffset>
+                </wp:positionV>
+                <wp:extent cx="51480" cy="526680"/>
+                <wp:effectExtent l="57150" t="38100" r="43815" b="45085"/>
+                <wp:wrapNone/>
+                <wp:docPr id="14" name="Ink 14"/>
+                <wp:cNvGraphicFramePr/>
+                <a:graphic xmlns:a="http://schemas.openxmlformats.org/drawingml/2006/main">
+                  <a:graphicData uri="http://schemas.microsoft.com/office/word/2010/wordprocessingInk">
+                    <w14:contentPart bwMode="auto" r:id="rId46">
+                      <w14:nvContentPartPr>
+                        <w14:cNvContentPartPr/>
+                      </w14:nvContentPartPr>
+                      <w14:xfrm>
+                        <a:off x="0" y="0"/>
+                        <a:ext cx="51480" cy="526680"/>
+                      </w14:xfrm>
+                    </w14:contentPart>
+                  </a:graphicData>
+                </a:graphic>
+              </wp:anchor>
+            </w:drawing>
+          </mc:Choice>
+          <mc:Fallback>
+            <w:pict>
+              <v:shape w14:anchorId="2E37B41F" id="Ink 14" o:spid="_x0000_s1026" type="#_x0000_t75" style="position:absolute;margin-left:471.1pt;margin-top:134.35pt;width:5.45pt;height:42.85pt;z-index:251670528;visibility:visible;mso-wrap-style:square;mso-wrap-distance-left:9pt;mso-wrap-distance-top:0;mso-wrap-distance-right:9pt;mso-wrap-distance-bottom:0;mso-position-horizontal:absolute;mso-position-horizontal-relative:text;mso-position-vertical:absolute;mso-position-vertical-relative:text" o:gfxdata="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">
+                <v:imagedata r:id="rId47" o:title=""/>
+              </v:shape>
+            </w:pict>
+          </mc:Fallback>
+        </mc:AlternateContent>
+      </w:r>
+      <w:r>
+        <w:rPr>
+          <w:noProof/>
+          <w:sz w:val="28"/>
+          <w:szCs w:val="28"/>
+        </w:rPr>
+        <mc:AlternateContent>
+          <mc:Choice Requires="wpi">
+            <w:drawing>
+              <wp:anchor distT="0" distB="0" distL="114300" distR="114300" simplePos="0" relativeHeight="251669504" behindDoc="0" locked="0" layoutInCell="1" allowOverlap="1" wp14:anchorId="3BB77080" wp14:editId="2055C93A">
+                <wp:simplePos x="0" y="0"/>
+                <wp:positionH relativeFrom="column">
+                  <wp:posOffset>6386056</wp:posOffset>
+                </wp:positionH>
+                <wp:positionV relativeFrom="paragraph">
+                  <wp:posOffset>1782024</wp:posOffset>
+                </wp:positionV>
+                <wp:extent cx="259920" cy="845280"/>
+                <wp:effectExtent l="38100" t="38100" r="45085" b="50165"/>
+                <wp:wrapNone/>
+                <wp:docPr id="13" name="Ink 13"/>
+                <wp:cNvGraphicFramePr/>
+                <a:graphic xmlns:a="http://schemas.openxmlformats.org/drawingml/2006/main">
+                  <a:graphicData uri="http://schemas.microsoft.com/office/word/2010/wordprocessingInk">
+                    <w14:contentPart bwMode="auto" r:id="rId48">
+                      <w14:nvContentPartPr>
+                        <w14:cNvContentPartPr/>
+                      </w14:nvContentPartPr>
+                      <w14:xfrm>
+                        <a:off x="0" y="0"/>
+                        <a:ext cx="259920" cy="845280"/>
+                      </w14:xfrm>
+                    </w14:contentPart>
+                  </a:graphicData>
+                </a:graphic>
+              </wp:anchor>
+            </w:drawing>
+          </mc:Choice>
+          <mc:Fallback>
+            <w:pict>
+              <v:shape w14:anchorId="0AC8E0EB" id="Ink 13" o:spid="_x0000_s1026" type="#_x0000_t75" style="position:absolute;margin-left:502.15pt;margin-top:139.6pt;width:21.85pt;height:67.95pt;z-index:251669504;visibility:visible;mso-wrap-style:square;mso-wrap-distance-left:9pt;mso-wrap-distance-top:0;mso-wrap-distance-right:9pt;mso-wrap-distance-bottom:0;mso-position-horizontal:absolute;mso-position-horizontal-relative:text;mso-position-vertical:absolute;mso-position-vertical-relative:text" o:gfxdata="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">
+                <v:imagedata r:id="rId49" o:title=""/>
+              </v:shape>
+            </w:pict>
+          </mc:Fallback>
+        </mc:AlternateContent>
+      </w:r>
+      <w:r>
+        <w:rPr>
+          <w:noProof/>
+          <w:sz w:val="28"/>
+          <w:szCs w:val="28"/>
+        </w:rPr>
+        <mc:AlternateContent>
+          <mc:Choice Requires="wpi">
+            <w:drawing>
+              <wp:anchor distT="0" distB="0" distL="114300" distR="114300" simplePos="0" relativeHeight="251668480" behindDoc="0" locked="0" layoutInCell="1" allowOverlap="1" wp14:anchorId="5980AE3D" wp14:editId="530FF44D">
+                <wp:simplePos x="0" y="0"/>
+                <wp:positionH relativeFrom="column">
+                  <wp:posOffset>6251776</wp:posOffset>
+                </wp:positionH>
+                <wp:positionV relativeFrom="paragraph">
+                  <wp:posOffset>1738824</wp:posOffset>
+                </wp:positionV>
+                <wp:extent cx="370440" cy="307800"/>
+                <wp:effectExtent l="38100" t="38100" r="48895" b="54610"/>
+                <wp:wrapNone/>
+                <wp:docPr id="12" name="Ink 12"/>
+                <wp:cNvGraphicFramePr/>
+                <a:graphic xmlns:a="http://schemas.openxmlformats.org/drawingml/2006/main">
+                  <a:graphicData uri="http://schemas.microsoft.com/office/word/2010/wordprocessingInk">
+                    <w14:contentPart bwMode="auto" r:id="rId50">
+                      <w14:nvContentPartPr>
+                        <w14:cNvContentPartPr/>
+                      </w14:nvContentPartPr>
+                      <w14:xfrm>
+                        <a:off x="0" y="0"/>
+                        <a:ext cx="370440" cy="307800"/>
+                      </w14:xfrm>
+                    </w14:contentPart>
+                  </a:graphicData>
+                </a:graphic>
+              </wp:anchor>
+            </w:drawing>
+          </mc:Choice>
+          <mc:Fallback>
+            <w:pict>
+              <v:shape w14:anchorId="04C27FAD" id="Ink 12" o:spid="_x0000_s1026" type="#_x0000_t75" style="position:absolute;margin-left:491.55pt;margin-top:136.2pt;width:30.55pt;height:25.7pt;z-index:251668480;visibility:visible;mso-wrap-style:square;mso-wrap-distance-left:9pt;mso-wrap-distance-top:0;mso-wrap-distance-right:9pt;mso-wrap-distance-bottom:0;mso-position-horizontal:absolute;mso-position-horizontal-relative:text;mso-position-vertical:absolute;mso-position-vertical-relative:text" o:gfxdata="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">
+                <v:imagedata r:id="rId51" o:title=""/>
+              </v:shape>
+            </w:pict>
+          </mc:Fallback>
+        </mc:AlternateContent>
+      </w:r>
+      <w:r>
+        <w:rPr>
+          <w:noProof/>
+          <w:sz w:val="28"/>
+          <w:szCs w:val="28"/>
+        </w:rPr>
+        <mc:AlternateContent>
+          <mc:Choice Requires="wpi">
+            <w:drawing>
+              <wp:anchor distT="0" distB="0" distL="114300" distR="114300" simplePos="0" relativeHeight="251667456" behindDoc="0" locked="0" layoutInCell="1" allowOverlap="1" wp14:anchorId="413426D1" wp14:editId="4137FEDD">
+                <wp:simplePos x="0" y="0"/>
+                <wp:positionH relativeFrom="column">
+                  <wp:posOffset>-982784</wp:posOffset>
+                </wp:positionH>
+                <wp:positionV relativeFrom="paragraph">
+                  <wp:posOffset>2073984</wp:posOffset>
+                </wp:positionV>
+                <wp:extent cx="8015040" cy="348480"/>
+                <wp:effectExtent l="38100" t="57150" r="43180" b="52070"/>
+                <wp:wrapNone/>
+                <wp:docPr id="11" name="Ink 11"/>
+                <wp:cNvGraphicFramePr/>
+                <a:graphic xmlns:a="http://schemas.openxmlformats.org/drawingml/2006/main">
+                  <a:graphicData uri="http://schemas.microsoft.com/office/word/2010/wordprocessingInk">
+                    <w14:contentPart bwMode="auto" r:id="rId52">
+                      <w14:nvContentPartPr>
+                        <w14:cNvContentPartPr/>
+                      </w14:nvContentPartPr>
+                      <w14:xfrm>
+                        <a:off x="0" y="0"/>
+                        <a:ext cx="8015040" cy="348480"/>
+                      </w14:xfrm>
+                    </w14:contentPart>
+                  </a:graphicData>
+                </a:graphic>
+              </wp:anchor>
+            </w:drawing>
+          </mc:Choice>
+          <mc:Fallback>
+            <w:pict>
+              <v:shape w14:anchorId="5C2A5CF1" id="Ink 11" o:spid="_x0000_s1026" type="#_x0000_t75" style="position:absolute;margin-left:-78.1pt;margin-top:162.6pt;width:632.5pt;height:28.9pt;z-index:251667456;visibility:visible;mso-wrap-style:square;mso-wrap-distance-left:9pt;mso-wrap-distance-top:0;mso-wrap-distance-right:9pt;mso-wrap-distance-bottom:0;mso-position-horizontal:absolute;mso-position-horizontal-relative:text;mso-position-vertical:absolute;mso-position-vertical-relative:text" o:gfxdata="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">
+                <v:imagedata r:id="rId53" o:title=""/>
+              </v:shape>
+            </w:pict>
+          </mc:Fallback>
+        </mc:AlternateContent>
+      </w:r>
+      <w:r>
+        <w:rPr>
+          <w:noProof/>
+          <w:sz w:val="28"/>
+          <w:szCs w:val="28"/>
+        </w:rPr>
+        <mc:AlternateContent>
+          <mc:Choice Requires="wpi">
+            <w:drawing>
+              <wp:anchor distT="0" distB="0" distL="114300" distR="114300" simplePos="0" relativeHeight="251666432" behindDoc="0" locked="0" layoutInCell="1" allowOverlap="1" wp14:anchorId="6076CA58" wp14:editId="5FA127EA">
+                <wp:simplePos x="0" y="0"/>
+                <wp:positionH relativeFrom="column">
+                  <wp:posOffset>2720896</wp:posOffset>
+                </wp:positionH>
+                <wp:positionV relativeFrom="paragraph">
+                  <wp:posOffset>312144</wp:posOffset>
+                </wp:positionV>
+                <wp:extent cx="386640" cy="423360"/>
+                <wp:effectExtent l="38100" t="38100" r="52070" b="53340"/>
+                <wp:wrapNone/>
+                <wp:docPr id="10" name="Ink 10"/>
+                <wp:cNvGraphicFramePr/>
+                <a:graphic xmlns:a="http://schemas.openxmlformats.org/drawingml/2006/main">
+                  <a:graphicData uri="http://schemas.microsoft.com/office/word/2010/wordprocessingInk">
+                    <w14:contentPart bwMode="auto" r:id="rId54">
+                      <w14:nvContentPartPr>
+                        <w14:cNvContentPartPr/>
+                      </w14:nvContentPartPr>
+                      <w14:xfrm>
+                        <a:off x="0" y="0"/>
+                        <a:ext cx="386640" cy="423360"/>
+                      </w14:xfrm>
+                    </w14:contentPart>
+                  </a:graphicData>
+                </a:graphic>
+              </wp:anchor>
+            </w:drawing>
+          </mc:Choice>
+          <mc:Fallback>
+            <w:pict>
+              <v:shape w14:anchorId="122F2835" id="Ink 10" o:spid="_x0000_s1026" type="#_x0000_t75" style="position:absolute;margin-left:213.55pt;margin-top:23.9pt;width:31.9pt;height:34.75pt;z-index:251666432;visibility:visible;mso-wrap-style:square;mso-wrap-distance-left:9pt;mso-wrap-distance-top:0;mso-wrap-distance-right:9pt;mso-wrap-distance-bottom:0;mso-position-horizontal:absolute;mso-position-horizontal-relative:text;mso-position-vertical:absolute;mso-position-vertical-relative:text" o:gfxdata="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">
+                <v:imagedata r:id="rId55" o:title=""/>
+              </v:shape>
+            </w:pict>
+          </mc:Fallback>
+        </mc:AlternateContent>
+      </w:r>
+      <w:r>
+        <w:rPr>
+          <w:noProof/>
+          <w:sz w:val="28"/>
+          <w:szCs w:val="28"/>
+        </w:rPr>
+        <mc:AlternateContent>
+          <mc:Choice Requires="wpi">
+            <w:drawing>
+              <wp:anchor distT="0" distB="0" distL="114300" distR="114300" simplePos="0" relativeHeight="251665408" behindDoc="0" locked="0" layoutInCell="1" allowOverlap="1" wp14:anchorId="45D766D2" wp14:editId="322AB435">
+                <wp:simplePos x="0" y="0"/>
+                <wp:positionH relativeFrom="column">
+                  <wp:posOffset>2730616</wp:posOffset>
+                </wp:positionH>
+                <wp:positionV relativeFrom="paragraph">
+                  <wp:posOffset>365064</wp:posOffset>
+                </wp:positionV>
+                <wp:extent cx="380520" cy="281880"/>
+                <wp:effectExtent l="38100" t="38100" r="57785" b="42545"/>
+                <wp:wrapNone/>
+                <wp:docPr id="9" name="Ink 9"/>
+                <wp:cNvGraphicFramePr/>
+                <a:graphic xmlns:a="http://schemas.openxmlformats.org/drawingml/2006/main">
+                  <a:graphicData uri="http://schemas.microsoft.com/office/word/2010/wordprocessingInk">
+                    <w14:contentPart bwMode="auto" r:id="rId56">
+                      <w14:nvContentPartPr>
+                        <w14:cNvContentPartPr/>
+                      </w14:nvContentPartPr>
+                      <w14:xfrm>
+                        <a:off x="0" y="0"/>
+                        <a:ext cx="380520" cy="281880"/>
+                      </w14:xfrm>
+                    </w14:contentPart>
+                  </a:graphicData>
+                </a:graphic>
+              </wp:anchor>
+            </w:drawing>
+          </mc:Choice>
+          <mc:Fallback>
+            <w:pict>
+              <v:shape w14:anchorId="19D25693" id="Ink 9" o:spid="_x0000_s1026" type="#_x0000_t75" style="position:absolute;margin-left:214.3pt;margin-top:28.05pt;width:31.35pt;height:23.65pt;z-index:251665408;visibility:visible;mso-wrap-style:square;mso-wrap-distance-left:9pt;mso-wrap-distance-top:0;mso-wrap-distance-right:9pt;mso-wrap-distance-bottom:0;mso-position-horizontal:absolute;mso-position-horizontal-relative:text;mso-position-vertical:absolute;mso-position-vertical-relative:text" o:gfxdata="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">
+                <v:imagedata r:id="rId57" o:title=""/>
+              </v:shape>
+            </w:pict>
+          </mc:Fallback>
+        </mc:AlternateContent>
+      </w:r>
+      <w:r>
+        <w:rPr>
+          <w:noProof/>
+          <w:sz w:val="28"/>
+          <w:szCs w:val="28"/>
+        </w:rPr>
+        <mc:AlternateContent>
+          <mc:Choice Requires="wpi">
+            <w:drawing>
+              <wp:anchor distT="0" distB="0" distL="114300" distR="114300" simplePos="0" relativeHeight="251664384" behindDoc="0" locked="0" layoutInCell="1" allowOverlap="1" wp14:anchorId="38807FF2" wp14:editId="7FB3F7EB">
+                <wp:simplePos x="0" y="0"/>
+                <wp:positionH relativeFrom="column">
+                  <wp:posOffset>2377816</wp:posOffset>
+                </wp:positionH>
+                <wp:positionV relativeFrom="paragraph">
+                  <wp:posOffset>714264</wp:posOffset>
+                </wp:positionV>
+                <wp:extent cx="627840" cy="102240"/>
+                <wp:effectExtent l="38100" t="38100" r="58420" b="50165"/>
+                <wp:wrapNone/>
+                <wp:docPr id="8" name="Ink 8"/>
+                <wp:cNvGraphicFramePr/>
+                <a:graphic xmlns:a="http://schemas.openxmlformats.org/drawingml/2006/main">
+                  <a:graphicData uri="http://schemas.microsoft.com/office/word/2010/wordprocessingInk">
+                    <w14:contentPart bwMode="auto" r:id="rId58">
+                      <w14:nvContentPartPr>
+                        <w14:cNvContentPartPr/>
+                      </w14:nvContentPartPr>
+                      <w14:xfrm>
+                        <a:off x="0" y="0"/>
+                        <a:ext cx="627840" cy="102240"/>
+                      </w14:xfrm>
+                    </w14:contentPart>
+                  </a:graphicData>
+                </a:graphic>
+              </wp:anchor>
+            </w:drawing>
+          </mc:Choice>
+          <mc:Fallback>
+            <w:pict>
+              <v:shape w14:anchorId="47DFF5FC" id="Ink 8" o:spid="_x0000_s1026" type="#_x0000_t75" style="position:absolute;margin-left:186.55pt;margin-top:55.55pt;width:50.9pt;height:9.45pt;z-index:251664384;visibility:visible;mso-wrap-style:square;mso-wrap-distance-left:9pt;mso-wrap-distance-top:0;mso-wrap-distance-right:9pt;mso-wrap-distance-bottom:0;mso-position-horizontal:absolute;mso-position-horizontal-relative:text;mso-position-vertical:absolute;mso-position-vertical-relative:text" o:gfxdata="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">
+                <v:imagedata r:id="rId59" o:title=""/>
+              </v:shape>
+            </w:pict>
+          </mc:Fallback>
+        </mc:AlternateContent>
+      </w:r>
+      <w:r>
+        <w:rPr>
+          <w:noProof/>
+          <w:sz w:val="28"/>
+          <w:szCs w:val="28"/>
+        </w:rPr>
+        <mc:AlternateContent>
+          <mc:Choice Requires="wpi">
+            <w:drawing>
+              <wp:anchor distT="0" distB="0" distL="114300" distR="114300" simplePos="0" relativeHeight="251663360" behindDoc="0" locked="0" layoutInCell="1" allowOverlap="1" wp14:anchorId="7FCAF7A6" wp14:editId="568F31C9">
+                <wp:simplePos x="0" y="0"/>
+                <wp:positionH relativeFrom="column">
+                  <wp:posOffset>2365576</wp:posOffset>
+                </wp:positionH>
+                <wp:positionV relativeFrom="paragraph">
+                  <wp:posOffset>237984</wp:posOffset>
+                </wp:positionV>
+                <wp:extent cx="273600" cy="5137920"/>
+                <wp:effectExtent l="57150" t="38100" r="31750" b="43815"/>
+                <wp:wrapNone/>
+                <wp:docPr id="7" name="Ink 7"/>
+                <wp:cNvGraphicFramePr/>
+                <a:graphic xmlns:a="http://schemas.openxmlformats.org/drawingml/2006/main">
+                  <a:graphicData uri="http://schemas.microsoft.com/office/word/2010/wordprocessingInk">
+                    <w14:contentPart bwMode="auto" r:id="rId60">
+                      <w14:nvContentPartPr>
+                        <w14:cNvContentPartPr/>
+                      </w14:nvContentPartPr>
+                      <w14:xfrm>
+                        <a:off x="0" y="0"/>
+                        <a:ext cx="273600" cy="5137920"/>
+                      </w14:xfrm>
+                    </w14:contentPart>
+                  </a:graphicData>
+                </a:graphic>
+              </wp:anchor>
+            </w:drawing>
+          </mc:Choice>
+          <mc:Fallback>
+            <w:pict>
+              <v:shape w14:anchorId="41C926A3" id="Ink 7" o:spid="_x0000_s1026" type="#_x0000_t75" style="position:absolute;margin-left:185.55pt;margin-top:18.05pt;width:23pt;height:405.95pt;z-index:251663360;visibility:visible;mso-wrap-style:square;mso-wrap-distance-left:9pt;mso-wrap-distance-top:0;mso-wrap-distance-right:9pt;mso-wrap-distance-bottom:0;mso-position-horizontal:absolute;mso-position-horizontal-relative:text;mso-position-vertical:absolute;mso-position-vertical-relative:text" o:gfxdata="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">
+                <v:imagedata r:id="rId61" o:title=""/>
+              </v:shape>
+            </w:pict>
+          </mc:Fallback>
+        </mc:AlternateContent>
+      </w:r>
+      <w:r>
+        <w:rPr>
+          <w:noProof/>
+          <w:sz w:val="28"/>
+          <w:szCs w:val="28"/>
+        </w:rPr>
+        <mc:AlternateContent>
+          <mc:Choice Requires="wpi">
+            <w:drawing>
+              <wp:anchor distT="0" distB="0" distL="114300" distR="114300" simplePos="0" relativeHeight="251662336" behindDoc="0" locked="0" layoutInCell="1" allowOverlap="1" wp14:anchorId="5E2A5B8E" wp14:editId="0CEFE5FE">
+                <wp:simplePos x="0" y="0"/>
+                <wp:positionH relativeFrom="column">
+                  <wp:posOffset>2445136</wp:posOffset>
+                </wp:positionH>
+                <wp:positionV relativeFrom="paragraph">
+                  <wp:posOffset>222504</wp:posOffset>
+                </wp:positionV>
+                <wp:extent cx="119520" cy="1513440"/>
+                <wp:effectExtent l="57150" t="38100" r="52070" b="48895"/>
+                <wp:wrapNone/>
+                <wp:docPr id="6" name="Ink 6"/>
+                <wp:cNvGraphicFramePr/>
+                <a:graphic xmlns:a="http://schemas.openxmlformats.org/drawingml/2006/main">
+                  <a:graphicData uri="http://schemas.microsoft.com/office/word/2010/wordprocessingInk">
+                    <w14:contentPart bwMode="auto" r:id="rId62">
+                      <w14:nvContentPartPr>
+                        <w14:cNvContentPartPr/>
+                      </w14:nvContentPartPr>
+                      <w14:xfrm>
+                        <a:off x="0" y="0"/>
+                        <a:ext cx="119520" cy="1513440"/>
+                      </w14:xfrm>
+                    </w14:contentPart>
+                  </a:graphicData>
+                </a:graphic>
+              </wp:anchor>
+            </w:drawing>
+          </mc:Choice>
+          <mc:Fallback>
+            <w:pict>
+              <v:shape w14:anchorId="1A4D71CC" id="Ink 6" o:spid="_x0000_s1026" type="#_x0000_t75" style="position:absolute;margin-left:191.85pt;margin-top:16.8pt;width:10.8pt;height:120.55pt;z-index:251662336;visibility:visible;mso-wrap-style:square;mso-wrap-distance-left:9pt;mso-wrap-distance-top:0;mso-wrap-distance-right:9pt;mso-wrap-distance-bottom:0;mso-position-horizontal:absolute;mso-position-horizontal-relative:text;mso-position-vertical:absolute;mso-position-vertical-relative:text" o:gfxdata="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">
+                <v:imagedata r:id="rId63" o:title=""/>
+              </v:shape>
+            </w:pict>
+          </mc:Fallback>
+        </mc:AlternateContent>
       </w:r>
     </w:p>
     <w:sectPr>
@@ -2334,6 +3794,865 @@
 </w:styles>
 </file>
 
+<file path=word/ink/ink1.xml><?xml version="1.0" encoding="utf-8"?>
+<inkml:ink xmlns:inkml="http://www.w3.org/2003/InkML">
+  <inkml:definitions>
+    <inkml:context xml:id="ctx0">
+      <inkml:inkSource xml:id="inkSrc0">
+        <inkml:traceFormat>
+          <inkml:channel name="X" type="integer" max="9600" units="cm"/>
+          <inkml:channel name="Y" type="integer" max="7200" units="cm"/>
+          <inkml:channel name="F" type="integer" max="1024" units="dev"/>
+          <inkml:channel name="T" type="integer" max="2.14748E9" units="dev"/>
+        </inkml:traceFormat>
+        <inkml:channelProperties>
+          <inkml:channelProperty channel="X" name="resolution" value="336.48792" units="1/cm"/>
+          <inkml:channelProperty channel="Y" name="resolution" value="378.54889" units="1/cm"/>
+          <inkml:channelProperty channel="F" name="resolution" value="0" units="1/dev"/>
+          <inkml:channelProperty channel="T" name="resolution" value="1" units="1/dev"/>
+        </inkml:channelProperties>
+      </inkml:inkSource>
+      <inkml:timestamp xml:id="ts0" timeString="2018-04-08T02:55:08.098"/>
+    </inkml:context>
+    <inkml:brush xml:id="br0">
+      <inkml:brushProperty name="width" value="0.05" units="cm"/>
+      <inkml:brushProperty name="height" value="0.05" units="cm"/>
+      <inkml:brushProperty name="fitToCurve" value="1"/>
+    </inkml:brush>
+  </inkml:definitions>
+  <inkml:trace contextRef="#ctx0" brushRef="#br0">990 359 494 0,'-21'-18'5'16,"-6"-4"4"-16,3 1-7 16,3-4-2-16,-7 7-6 15,-3 3 1-15,4-4 1 0,-4 4 2 16,-7-4-1-16,0 4-1 16,7 0 3-16,-4 2 0 15,4 4 3-15,-4-6 1 16,1 6-4-16,-1-10 1 15,-3-2-5-15,4 9-1 16,3-1 5-16,-4 4 2 16,-3 0-10-16,7 6-7 15,-3-6 6-15,-1 2 5 16,8 4 2-16,3 0-1 16,-1 0 5-16,5 3 3 15,2 0 3-15,-2 0 1 0,6 0-11 16,0 6-18-1,7 4-3-15,-7-1-5 16,4 3 0-16,3 10-8 16,0-1-4-16,0 0-29 15,1 22-26 1,-1 0 38-16</inkml:trace>
+</inkml:ink>
+</file>
+
+<file path=word/ink/ink10.xml><?xml version="1.0" encoding="utf-8"?>
+<inkml:ink xmlns:inkml="http://www.w3.org/2003/InkML">
+  <inkml:definitions>
+    <inkml:context xml:id="ctx0">
+      <inkml:inkSource xml:id="inkSrc0">
+        <inkml:traceFormat>
+          <inkml:channel name="X" type="integer" max="9600" units="cm"/>
+          <inkml:channel name="Y" type="integer" max="7200" units="cm"/>
+          <inkml:channel name="F" type="integer" max="1024" units="dev"/>
+          <inkml:channel name="T" type="integer" max="2.14748E9" units="dev"/>
+        </inkml:traceFormat>
+        <inkml:channelProperties>
+          <inkml:channelProperty channel="X" name="resolution" value="336.48792" units="1/cm"/>
+          <inkml:channelProperty channel="Y" name="resolution" value="378.54889" units="1/cm"/>
+          <inkml:channelProperty channel="F" name="resolution" value="0" units="1/dev"/>
+          <inkml:channelProperty channel="T" name="resolution" value="1" units="1/dev"/>
+        </inkml:channelProperties>
+      </inkml:inkSource>
+      <inkml:timestamp xml:id="ts0" timeString="2018-04-08T02:56:01.017"/>
+    </inkml:context>
+    <inkml:brush xml:id="br0">
+      <inkml:brushProperty name="width" value="0.035" units="cm"/>
+      <inkml:brushProperty name="height" value="0.035" units="cm"/>
+      <inkml:brushProperty name="color" value="#3165BB"/>
+      <inkml:brushProperty name="fitToCurve" value="1"/>
+    </inkml:brush>
+  </inkml:definitions>
+  <inkml:trace contextRef="#ctx0" brushRef="#br0">49 4 20 0,'-7'0'11'0,"3"-4"-6"15,4 8-6-15,0-4 4 0,0 0 0 16,-3 3 3-16,-4 0 6 16,0 0 4-16,0 0-10 15,0-3-4-15,0 0-23 16,7 0-11-16</inkml:trace>
+</inkml:ink>
+</file>
+
+<file path=word/ink/ink11.xml><?xml version="1.0" encoding="utf-8"?>
+<inkml:ink xmlns:inkml="http://www.w3.org/2003/InkML">
+  <inkml:definitions>
+    <inkml:context xml:id="ctx0">
+      <inkml:inkSource xml:id="inkSrc0">
+        <inkml:traceFormat>
+          <inkml:channel name="X" type="integer" max="9600" units="cm"/>
+          <inkml:channel name="Y" type="integer" max="7200" units="cm"/>
+          <inkml:channel name="F" type="integer" max="1024" units="dev"/>
+          <inkml:channel name="T" type="integer" max="2.14748E9" units="dev"/>
+        </inkml:traceFormat>
+        <inkml:channelProperties>
+          <inkml:channelProperty channel="X" name="resolution" value="336.48792" units="1/cm"/>
+          <inkml:channelProperty channel="Y" name="resolution" value="378.54889" units="1/cm"/>
+          <inkml:channelProperty channel="F" name="resolution" value="0" units="1/dev"/>
+          <inkml:channelProperty channel="T" name="resolution" value="1" units="1/dev"/>
+        </inkml:channelProperties>
+      </inkml:inkSource>
+      <inkml:timestamp xml:id="ts0" timeString="2018-04-08T02:56:00.546"/>
+    </inkml:context>
+    <inkml:brush xml:id="br0">
+      <inkml:brushProperty name="width" value="0.035" units="cm"/>
+      <inkml:brushProperty name="height" value="0.035" units="cm"/>
+      <inkml:brushProperty name="color" value="#3165BB"/>
+      <inkml:brushProperty name="fitToCurve" value="1"/>
+    </inkml:brush>
+  </inkml:definitions>
+  <inkml:trace contextRef="#ctx0" brushRef="#br0">1 31 116 0,'-4'0'46'0,"1"0"-24"0,3 0-21 0,0 0 8 0,0 0-3 16,0 0 1-16,0 0-2 16,3-3 2-16,1 0 2 15,-1-1 5-15,1 1-8 16,-1 0 6-16,4-3 3 0,-3 3-5 16,-1 0-1-16,0 0 4 15,1 3 1-15,-1 0-1 16,1 0 2-16,-1 3-4 15,-3 3 1-15,0 0-5 16,4 13-2-16,-1-1-2 16,1 4 0-16,-1 2-2 15,0 4-1-15,1-1 3 16,-1 4 0-16,8 12-4 16,6 0 1-16,4 3 0 0,-1 12 2 15,1 1-1-15,-4 2-1 16,1-3 1-16,-5 0-1 15,-2-2 2-15,-4-10 1 16,-4-6 5-16,1-7 3 16,-1-5 2-16,-3-4 3 15,0-5-9-15,0-4-2 16,0-3-3-16,0-2-2 16,-3-4 1-16,-1 0 1 15,-3-3-14-15,0 0-5 0,-3-3-20 16,0 0-6-16,-8-3-29 15,-2-3-49 1,2-3 26-16</inkml:trace>
+</inkml:ink>
+</file>
+
+<file path=word/ink/ink12.xml><?xml version="1.0" encoding="utf-8"?>
+<inkml:ink xmlns:inkml="http://www.w3.org/2003/InkML">
+  <inkml:definitions>
+    <inkml:context xml:id="ctx0">
+      <inkml:inkSource xml:id="inkSrc0">
+        <inkml:traceFormat>
+          <inkml:channel name="X" type="integer" max="9600" units="cm"/>
+          <inkml:channel name="Y" type="integer" max="7200" units="cm"/>
+          <inkml:channel name="F" type="integer" max="1024" units="dev"/>
+          <inkml:channel name="T" type="integer" max="2.14748E9" units="dev"/>
+        </inkml:traceFormat>
+        <inkml:channelProperties>
+          <inkml:channelProperty channel="X" name="resolution" value="336.48792" units="1/cm"/>
+          <inkml:channelProperty channel="Y" name="resolution" value="378.54889" units="1/cm"/>
+          <inkml:channelProperty channel="F" name="resolution" value="0" units="1/dev"/>
+          <inkml:channelProperty channel="T" name="resolution" value="1" units="1/dev"/>
+        </inkml:channelProperties>
+      </inkml:inkSource>
+      <inkml:timestamp xml:id="ts0" timeString="2018-04-08T02:56:00.101"/>
+    </inkml:context>
+    <inkml:brush xml:id="br0">
+      <inkml:brushProperty name="width" value="0.035" units="cm"/>
+      <inkml:brushProperty name="height" value="0.035" units="cm"/>
+      <inkml:brushProperty name="color" value="#3165BB"/>
+      <inkml:brushProperty name="fitToCurve" value="1"/>
+    </inkml:brush>
+  </inkml:definitions>
+  <inkml:trace contextRef="#ctx0" brushRef="#br0">0 37 4 0,'3'-18'5'0,"1"12"-2"0,3-3-6 0,-4 5 0 16</inkml:trace>
+</inkml:ink>
+</file>
+
+<file path=word/ink/ink13.xml><?xml version="1.0" encoding="utf-8"?>
+<inkml:ink xmlns:inkml="http://www.w3.org/2003/InkML">
+  <inkml:definitions>
+    <inkml:context xml:id="ctx0">
+      <inkml:inkSource xml:id="inkSrc0">
+        <inkml:traceFormat>
+          <inkml:channel name="X" type="integer" max="9600" units="cm"/>
+          <inkml:channel name="Y" type="integer" max="7200" units="cm"/>
+          <inkml:channel name="F" type="integer" max="1024" units="dev"/>
+          <inkml:channel name="T" type="integer" max="2.14748E9" units="dev"/>
+        </inkml:traceFormat>
+        <inkml:channelProperties>
+          <inkml:channelProperty channel="X" name="resolution" value="336.48792" units="1/cm"/>
+          <inkml:channelProperty channel="Y" name="resolution" value="378.54889" units="1/cm"/>
+          <inkml:channelProperty channel="F" name="resolution" value="0" units="1/dev"/>
+          <inkml:channelProperty channel="T" name="resolution" value="1" units="1/dev"/>
+        </inkml:channelProperties>
+      </inkml:inkSource>
+      <inkml:timestamp xml:id="ts0" timeString="2018-04-08T02:55:55.775"/>
+    </inkml:context>
+    <inkml:brush xml:id="br0">
+      <inkml:brushProperty name="width" value="0.035" units="cm"/>
+      <inkml:brushProperty name="height" value="0.035" units="cm"/>
+      <inkml:brushProperty name="color" value="#3165BB"/>
+      <inkml:brushProperty name="fitToCurve" value="1"/>
+    </inkml:brush>
+  </inkml:definitions>
+  <inkml:trace contextRef="#ctx0" brushRef="#br0">227 181 244 0,'-24'21'93'0,"21"-11"-50"0,-4 2-57 0,3-6 11 16,1-3-6-16,-4 3 0 15,0-3 10-15,0 0 4 16,0 0-2-16,1-3 5 0,-1 0 4 15,-4 3-2-15,1 1 2 16,0-1-3-16,-1 3 2 16,-3 6-4-16,-3 0-2 15,3 1-5-15,4-1 0 16,0 0 2-16,-1 0 1 16,4 1 1-16,4-1 2 15,3 0-3-15,7 0 0 16,10 1 1-16,7-7 0 15,11-3-5-15,6-3 1 16,4-6 0-16,3-3 0 0,-3-4 0 16,-7-5 0-16,4-7 2 15,-11 1 1-15,0-1 3 16,-4 1 1-16,-6-1 3 16,-4-2 4-16,-13-1-4 15,-1 0 2-15,-10 1-5 16,0-1-2-16,-3 4 0 15,-4 2-1-15,-3 4 0 16,0 2 0-16,-7 4-2 16,-4 6-2-16,-3 3-8 15,-7 6-3-15,-3 6 6 16,-11 7 2-16,3 2 5 16,5 3 3-16,6-2-2 15,10-1-2-15,7-5-36 16,4-4-14-16,7 0-87 15</inkml:trace>
+</inkml:ink>
+</file>
+
+<file path=word/ink/ink14.xml><?xml version="1.0" encoding="utf-8"?>
+<inkml:ink xmlns:inkml="http://www.w3.org/2003/InkML">
+  <inkml:definitions>
+    <inkml:context xml:id="ctx0">
+      <inkml:inkSource xml:id="inkSrc0">
+        <inkml:traceFormat>
+          <inkml:channel name="X" type="integer" max="9600" units="cm"/>
+          <inkml:channel name="Y" type="integer" max="7200" units="cm"/>
+          <inkml:channel name="F" type="integer" max="1024" units="dev"/>
+          <inkml:channel name="T" type="integer" max="2.14748E9" units="dev"/>
+        </inkml:traceFormat>
+        <inkml:channelProperties>
+          <inkml:channelProperty channel="X" name="resolution" value="336.48792" units="1/cm"/>
+          <inkml:channelProperty channel="Y" name="resolution" value="378.54889" units="1/cm"/>
+          <inkml:channelProperty channel="F" name="resolution" value="0" units="1/dev"/>
+          <inkml:channelProperty channel="T" name="resolution" value="1" units="1/dev"/>
+        </inkml:channelProperties>
+      </inkml:inkSource>
+      <inkml:timestamp xml:id="ts0" timeString="2018-04-08T02:55:54.872"/>
+    </inkml:context>
+    <inkml:brush xml:id="br0">
+      <inkml:brushProperty name="width" value="0.035" units="cm"/>
+      <inkml:brushProperty name="height" value="0.035" units="cm"/>
+      <inkml:brushProperty name="color" value="#3165BB"/>
+      <inkml:brushProperty name="fitToCurve" value="1"/>
+    </inkml:brush>
+  </inkml:definitions>
+  <inkml:trace contextRef="#ctx0" brushRef="#br0">506 120 260 0,'-14'6'99'0,"21"-6"-54"0,-11 3-35 0,4 0 25 16,0-3-15-16,0 0-3 16,0 0-2-16,0 0 1 15,0 0-9-15,0 0-4 0,-3-3 0 16,0 0 4-16,-4 0 6 0,-4 0-7 15,-6 0-3-15,-7-1-5 16,-11 4-1-16,-13 4-5 16,0 5-2-16,-1 3 5 15,5 3 4-15,-8 16 4 16,10 3 3-16,4 3 1 16,7 2 3-16,7 4-3 15,10 3 1-15,7 0-3 16,14-3 0-16,7 0 1 15,7 6 1-15,13-3-3 16,11 0-3-16,10 0 2 16,8 0 0-16,-1-6-1 15,0-6 1-15,-3-9-2 16,10-7 2-16,-4-9 0 16,1-9 1-16,-4-12-5 0,-4-6 1 15,-6-16 4-15,-7-3 2 16,-10-3 0-16,-8-3-1 15,-3-9-1-15,-6 3 0 16,-5 0 0-16,-2 3 0 16,-8 3-2-16,1-6 1 15,-8 9-2-15,-3 0 2 16,-10 3 0-16,-4 4 1 16,-6-1-2-16,-11 3 1 15,-14-6-2-15,4 4-1 16,-1 2 1-16,1 6 1 15,0 4-3-15,-4 6 0 0,0 5 1 16,0 4 0-16,4 0 2 16,-7 3 1-16,10 3-15 15,4 9-4-15,6 3-27 16,8 4-13-16,2 5-52 16,12 4-23-16,-1 18 9 15</inkml:trace>
+</inkml:ink>
+</file>
+
+<file path=word/ink/ink15.xml><?xml version="1.0" encoding="utf-8"?>
+<inkml:ink xmlns:inkml="http://www.w3.org/2003/InkML">
+  <inkml:definitions>
+    <inkml:context xml:id="ctx0">
+      <inkml:inkSource xml:id="inkSrc0">
+        <inkml:traceFormat>
+          <inkml:channel name="X" type="integer" max="9600" units="cm"/>
+          <inkml:channel name="Y" type="integer" max="7200" units="cm"/>
+          <inkml:channel name="F" type="integer" max="1024" units="dev"/>
+          <inkml:channel name="T" type="integer" max="2.14748E9" units="dev"/>
+        </inkml:traceFormat>
+        <inkml:channelProperties>
+          <inkml:channelProperty channel="X" name="resolution" value="336.48792" units="1/cm"/>
+          <inkml:channelProperty channel="Y" name="resolution" value="378.54889" units="1/cm"/>
+          <inkml:channelProperty channel="F" name="resolution" value="0" units="1/dev"/>
+          <inkml:channelProperty channel="T" name="resolution" value="1" units="1/dev"/>
+        </inkml:channelProperties>
+      </inkml:inkSource>
+      <inkml:timestamp xml:id="ts0" timeString="2018-04-08T02:55:48.493"/>
+    </inkml:context>
+    <inkml:brush xml:id="br0">
+      <inkml:brushProperty name="width" value="0.05" units="cm"/>
+      <inkml:brushProperty name="height" value="0.05" units="cm"/>
+      <inkml:brushProperty name="color" value="#ED1C24"/>
+      <inkml:brushProperty name="fitToCurve" value="1"/>
+    </inkml:brush>
+  </inkml:definitions>
+  <inkml:trace contextRef="#ctx0" brushRef="#br0">78 487 164 0,'-24'-4'63'0,"13"-2"-34"0,-6-9-23 0,14 6 17 16,-4-3-14-16,0-13-2 16,3 0-5-16,1 1 1 15,-1-4-2-15,8-2-3 0,-1-1-1 16,4 3 2-16,0-5 2 15,3 2 2-15,4 3 1 16,-3 4 9-16,-1 2 3 16,4 1-1-16,0 5 1 15,-1 1-5-15,5 3 1 16,-1 0-3-16,0 2 2 16,14 1-4-16,0 3 1 15,4 0 1-15,3 3 5 0,7 3-4 16,-1 3 2-16,1 6-5 15,4 3-2-15,16 7 0 16,4 5-1-16,7 4-2 16,0 0 1-16,-10-4-2 15,-1 4-1-15,-6-7 5 16,10 1 4-16,0-4-1 16,-4-3 1-16,-6-2-3 15,3-4 1-15,-7-3-2 16,-3-3 0-16,-3-3-6 15,-8 0 1-15,7 0 2 16,-3-3 1-16,-3 0-1 16,-4 0-2-16,-4 3 1 15,-6 0-1-15,-4 0 2 0,-7 0 1 16,0 3-17-16,1 0-5 16,2 9-132-1</inkml:trace>
+</inkml:ink>
+</file>
+
+<file path=word/ink/ink16.xml><?xml version="1.0" encoding="utf-8"?>
+<inkml:ink xmlns:inkml="http://www.w3.org/2003/InkML">
+  <inkml:definitions>
+    <inkml:context xml:id="ctx0">
+      <inkml:inkSource xml:id="inkSrc0">
+        <inkml:traceFormat>
+          <inkml:channel name="X" type="integer" max="9600" units="cm"/>
+          <inkml:channel name="Y" type="integer" max="7200" units="cm"/>
+          <inkml:channel name="F" type="integer" max="1024" units="dev"/>
+          <inkml:channel name="T" type="integer" max="2.14748E9" units="dev"/>
+        </inkml:traceFormat>
+        <inkml:channelProperties>
+          <inkml:channelProperty channel="X" name="resolution" value="336.48792" units="1/cm"/>
+          <inkml:channelProperty channel="Y" name="resolution" value="378.54889" units="1/cm"/>
+          <inkml:channelProperty channel="F" name="resolution" value="0" units="1/dev"/>
+          <inkml:channelProperty channel="T" name="resolution" value="1" units="1/dev"/>
+        </inkml:channelProperties>
+      </inkml:inkSource>
+      <inkml:timestamp xml:id="ts0" timeString="2018-04-08T02:55:46.992"/>
+    </inkml:context>
+    <inkml:brush xml:id="br0">
+      <inkml:brushProperty name="width" value="0.05" units="cm"/>
+      <inkml:brushProperty name="height" value="0.05" units="cm"/>
+      <inkml:brushProperty name="color" value="#ED1C24"/>
+      <inkml:brushProperty name="fitToCurve" value="1"/>
+    </inkml:brush>
+  </inkml:definitions>
+  <inkml:trace contextRef="#ctx0" brushRef="#br0">0 445 332 0,'-7'3'126'0,"11"-3"-68"0,-1 0-68 0,11-3 20 16,7-3-8-16,3 0 8 15,7 0 3-15,14-4-6 16,3 4 9-16,7-6 4 0,4 0-4 15,0-7-1-15,-1 1-9 16,15 3-4-16,6-4-1 16,0-2-1-16,4-4 0 15,-3-2 2-15,6-1-1 16,-3 0-1-16,3 4-2 16,-13-1 1-16,-8 4-1 15,-6 2 0-15,-7 1 2 16,-8 3 2-16,-2 2-1 15,-8 4 2-15,-3 0-2 16,-6 3 2-16,-5 0-4 16,-2 0-2-16,-5 2-18 0,-2 1-7 15,-4 0-16-15,-4 0-5 16,-3 3-42-16,-7 0-17 16,-7-3 2-1</inkml:trace>
+</inkml:ink>
+</file>
+
+<file path=word/ink/ink17.xml><?xml version="1.0" encoding="utf-8"?>
+<inkml:ink xmlns:inkml="http://www.w3.org/2003/InkML">
+  <inkml:definitions>
+    <inkml:context xml:id="ctx0">
+      <inkml:inkSource xml:id="inkSrc0">
+        <inkml:traceFormat>
+          <inkml:channel name="X" type="integer" max="9600" units="cm"/>
+          <inkml:channel name="Y" type="integer" max="7200" units="cm"/>
+          <inkml:channel name="F" type="integer" max="1024" units="dev"/>
+          <inkml:channel name="T" type="integer" max="2.14748E9" units="dev"/>
+        </inkml:traceFormat>
+        <inkml:channelProperties>
+          <inkml:channelProperty channel="X" name="resolution" value="336.48792" units="1/cm"/>
+          <inkml:channelProperty channel="Y" name="resolution" value="378.54889" units="1/cm"/>
+          <inkml:channelProperty channel="F" name="resolution" value="0" units="1/dev"/>
+          <inkml:channelProperty channel="T" name="resolution" value="1" units="1/dev"/>
+        </inkml:channelProperties>
+      </inkml:inkSource>
+      <inkml:timestamp xml:id="ts0" timeString="2018-04-08T02:55:45.880"/>
+    </inkml:context>
+    <inkml:brush xml:id="br0">
+      <inkml:brushProperty name="width" value="0.05" units="cm"/>
+      <inkml:brushProperty name="height" value="0.05" units="cm"/>
+      <inkml:brushProperty name="color" value="#ED1C24"/>
+      <inkml:brushProperty name="fitToCurve" value="1"/>
+    </inkml:brush>
+  </inkml:definitions>
+  <inkml:trace contextRef="#ctx0" brushRef="#br0">0 0 328 0,'-7'0'123'0,"11"3"-66"0,3 0-71 16,-4 3 19-16,7-3-7 15,11 3 3-15,7 0 2 16,6 6 3-16,11 4-3 16,3 2 5-16,4 1 2 0,3-1-5 15,7 0-1-15,11 1-2 16,3-1-2-16,-4 1 1 16,8-1 1-16,-8 0-1 15,1 1 2-15,3-1 0 16,-4 1 1-16,-3-7 4 15,-3 0 3-15,-8 0 0 16,-3-2 1-16,-6-4-2 0,-8 0 1 16,-3-3-6-16,-7 0-1 15,-3 0 0-15,-1-3 0 16,-6 3-2-16,-4 0-2 16,-10 3-28-16,-7 4-14 15,-10 11-124 1</inkml:trace>
+</inkml:ink>
+</file>
+
+<file path=word/ink/ink18.xml><?xml version="1.0" encoding="utf-8"?>
+<inkml:ink xmlns:inkml="http://www.w3.org/2003/InkML">
+  <inkml:definitions>
+    <inkml:context xml:id="ctx0">
+      <inkml:inkSource xml:id="inkSrc0">
+        <inkml:traceFormat>
+          <inkml:channel name="X" type="integer" max="9600" units="cm"/>
+          <inkml:channel name="Y" type="integer" max="7200" units="cm"/>
+          <inkml:channel name="F" type="integer" max="1024" units="dev"/>
+          <inkml:channel name="T" type="integer" max="2.14748E9" units="dev"/>
+        </inkml:traceFormat>
+        <inkml:channelProperties>
+          <inkml:channelProperty channel="X" name="resolution" value="336.48792" units="1/cm"/>
+          <inkml:channelProperty channel="Y" name="resolution" value="378.54889" units="1/cm"/>
+          <inkml:channelProperty channel="F" name="resolution" value="0" units="1/dev"/>
+          <inkml:channelProperty channel="T" name="resolution" value="1" units="1/dev"/>
+        </inkml:channelProperties>
+      </inkml:inkSource>
+      <inkml:timestamp xml:id="ts0" timeString="2018-04-08T02:55:45.401"/>
+    </inkml:context>
+    <inkml:brush xml:id="br0">
+      <inkml:brushProperty name="width" value="0.05" units="cm"/>
+      <inkml:brushProperty name="height" value="0.05" units="cm"/>
+      <inkml:brushProperty name="color" value="#ED1C24"/>
+      <inkml:brushProperty name="fitToCurve" value="1"/>
+    </inkml:brush>
+  </inkml:definitions>
+  <inkml:trace contextRef="#ctx0" brushRef="#br0">0 7 56 0,'0'-3'24'0,"6"6"-12"0,-2-6-14 0,-4 3 4 16,0 0 0-16,3 0 3 15,1 0 9-15,-1 0 3 16,1 0 0-16,-1-3 0 15,1 3 4-15,-1 0 3 16,4 0 3-16,-4 0 3 16,1 0-3-16,-1 0-2 0,1 0-13 15,-1 3 6-15,1 0 2 0,-1 3-2 16,1 6 2-16,-1 7-7 16,0-1 0-16,1 7-6 15,-1 2 1-15,1 13-5 16,-1 12 0-16,1 7 3 15,-4 11 3-15,0 7 0 16,0 6 2-16,0 3 0 16,0 3 1-16,0 0-9 15,0-13-1-15,3-8-2 16,1-10 0-16,-1-9-9 16,1-12-4-16,-4 6-26 15,0-9-24 1,-7-7-10-16,-4-2-35 15</inkml:trace>
+</inkml:ink>
+</file>
+
+<file path=word/ink/ink19.xml><?xml version="1.0" encoding="utf-8"?>
+<inkml:ink xmlns:inkml="http://www.w3.org/2003/InkML">
+  <inkml:definitions>
+    <inkml:context xml:id="ctx0">
+      <inkml:inkSource xml:id="inkSrc0">
+        <inkml:traceFormat>
+          <inkml:channel name="X" type="integer" max="9600" units="cm"/>
+          <inkml:channel name="Y" type="integer" max="7200" units="cm"/>
+          <inkml:channel name="F" type="integer" max="1024" units="dev"/>
+          <inkml:channel name="T" type="integer" max="2.14748E9" units="dev"/>
+        </inkml:traceFormat>
+        <inkml:channelProperties>
+          <inkml:channelProperty channel="X" name="resolution" value="336.48792" units="1/cm"/>
+          <inkml:channelProperty channel="Y" name="resolution" value="378.54889" units="1/cm"/>
+          <inkml:channelProperty channel="F" name="resolution" value="0" units="1/dev"/>
+          <inkml:channelProperty channel="T" name="resolution" value="1" units="1/dev"/>
+        </inkml:channelProperties>
+      </inkml:inkSource>
+      <inkml:timestamp xml:id="ts0" timeString="2018-04-08T02:55:43.387"/>
+    </inkml:context>
+    <inkml:brush xml:id="br0">
+      <inkml:brushProperty name="width" value="0.05" units="cm"/>
+      <inkml:brushProperty name="height" value="0.05" units="cm"/>
+      <inkml:brushProperty name="color" value="#ED1C24"/>
+      <inkml:brushProperty name="fitToCurve" value="1"/>
+    </inkml:brush>
+  </inkml:definitions>
+  <inkml:trace contextRef="#ctx0" brushRef="#br0">0 193 344 0,'7'10'129'0,"4"-1"-70"0,13 3-69 0,0-3 22 0,10-3-13 15,11 4 0-15,14 2-1 16,3-9 0-16,21 3 2 16,17-9 2-16,10-9 1 0,15-7-4 15,6-2-1-15,-3-13-4 16,-11 0 1-16,-3 1-8 16,-11 2-4-16,-10 0-27 15,-13 4-9-15,-18 2-69 16</inkml:trace>
+</inkml:ink>
+</file>
+
+<file path=word/ink/ink2.xml><?xml version="1.0" encoding="utf-8"?>
+<inkml:ink xmlns:inkml="http://www.w3.org/2003/InkML">
+  <inkml:definitions>
+    <inkml:context xml:id="ctx0">
+      <inkml:inkSource xml:id="inkSrc0">
+        <inkml:traceFormat>
+          <inkml:channel name="X" type="integer" max="9600" units="cm"/>
+          <inkml:channel name="Y" type="integer" max="7200" units="cm"/>
+          <inkml:channel name="T" type="integer" max="2.14748E9" units="dev"/>
+        </inkml:traceFormat>
+        <inkml:channelProperties>
+          <inkml:channelProperty channel="X" name="resolution" value="336.48792" units="1/cm"/>
+          <inkml:channelProperty channel="Y" name="resolution" value="378.54889" units="1/cm"/>
+          <inkml:channelProperty channel="T" name="resolution" value="1" units="1/dev"/>
+        </inkml:channelProperties>
+      </inkml:inkSource>
+      <inkml:timestamp xml:id="ts0" timeString="2018-04-08T02:55:13.330"/>
+    </inkml:context>
+    <inkml:brush xml:id="br0">
+      <inkml:brushProperty name="width" value="0.05" units="cm"/>
+      <inkml:brushProperty name="height" value="0.05" units="cm"/>
+      <inkml:brushProperty name="fitToCurve" value="1"/>
+    </inkml:brush>
+  </inkml:definitions>
+  <inkml:trace contextRef="#ctx0" brushRef="#br0">300 3435 0,'21'-104'0,"6"-190"0,-9-145 16,-18-15-1,-38-104 1,-76-173-16,-100-124 16</inkml:trace>
+</inkml:ink>
+</file>
+
+<file path=word/ink/ink20.xml><?xml version="1.0" encoding="utf-8"?>
+<inkml:ink xmlns:inkml="http://www.w3.org/2003/InkML">
+  <inkml:definitions>
+    <inkml:context xml:id="ctx0">
+      <inkml:inkSource xml:id="inkSrc0">
+        <inkml:traceFormat>
+          <inkml:channel name="X" type="integer" max="9600" units="cm"/>
+          <inkml:channel name="Y" type="integer" max="7200" units="cm"/>
+          <inkml:channel name="F" type="integer" max="1024" units="dev"/>
+          <inkml:channel name="T" type="integer" max="2.14748E9" units="dev"/>
+        </inkml:traceFormat>
+        <inkml:channelProperties>
+          <inkml:channelProperty channel="X" name="resolution" value="336.48792" units="1/cm"/>
+          <inkml:channelProperty channel="Y" name="resolution" value="378.54889" units="1/cm"/>
+          <inkml:channelProperty channel="F" name="resolution" value="0" units="1/dev"/>
+          <inkml:channelProperty channel="T" name="resolution" value="1" units="1/dev"/>
+        </inkml:channelProperties>
+      </inkml:inkSource>
+      <inkml:timestamp xml:id="ts0" timeString="2018-04-08T02:55:42.969"/>
+    </inkml:context>
+    <inkml:brush xml:id="br0">
+      <inkml:brushProperty name="width" value="0.05" units="cm"/>
+      <inkml:brushProperty name="height" value="0.05" units="cm"/>
+      <inkml:brushProperty name="color" value="#ED1C24"/>
+      <inkml:brushProperty name="fitToCurve" value="1"/>
+    </inkml:brush>
+  </inkml:definitions>
+  <inkml:trace contextRef="#ctx0" brushRef="#br0">70 17 304 0,'3'-6'112'0,"-10"3"-60"0,-3-3-52 0,10 6 21 15,-7 0-12-15,0 0-1 16,0 3-6-16,4 3-4 15,-4 0 1-15,3 6 0 0,-3 10 3 16,4 3-1-16,-1 11-1 16,1 7 1-16,0 12 1 15,3 10-3-15,0 18 0 16,3 9 1-16,4 9 2 16,0 12-3-16,0 7 0 15,3-9 1-15,4-7 0 16,0-6-5-16,-4-21 1 0,4-10 4 15,0-12 4-15,-4-12-3 16,-3-9-3-16,0-6-10 16,0-7-5-16,-4-5-46 15,1-4-19-15,-1 0-31 16</inkml:trace>
+</inkml:ink>
+</file>
+
+<file path=word/ink/ink21.xml><?xml version="1.0" encoding="utf-8"?>
+<inkml:ink xmlns:inkml="http://www.w3.org/2003/InkML">
+  <inkml:definitions>
+    <inkml:context xml:id="ctx0">
+      <inkml:inkSource xml:id="inkSrc0">
+        <inkml:traceFormat>
+          <inkml:channel name="X" type="integer" max="9600" units="cm"/>
+          <inkml:channel name="Y" type="integer" max="7200" units="cm"/>
+          <inkml:channel name="F" type="integer" max="1024" units="dev"/>
+          <inkml:channel name="T" type="integer" max="2.14748E9" units="dev"/>
+        </inkml:traceFormat>
+        <inkml:channelProperties>
+          <inkml:channelProperty channel="X" name="resolution" value="336.48792" units="1/cm"/>
+          <inkml:channelProperty channel="Y" name="resolution" value="378.54889" units="1/cm"/>
+          <inkml:channelProperty channel="F" name="resolution" value="0" units="1/dev"/>
+          <inkml:channelProperty channel="T" name="resolution" value="1" units="1/dev"/>
+        </inkml:channelProperties>
+      </inkml:inkSource>
+      <inkml:timestamp xml:id="ts0" timeString="2018-04-08T02:55:40.553"/>
+    </inkml:context>
+    <inkml:brush xml:id="br0">
+      <inkml:brushProperty name="width" value="0.05" units="cm"/>
+      <inkml:brushProperty name="height" value="0.05" units="cm"/>
+      <inkml:brushProperty name="color" value="#ED1C24"/>
+      <inkml:brushProperty name="fitToCurve" value="1"/>
+    </inkml:brush>
+  </inkml:definitions>
+  <inkml:trace contextRef="#ctx0" brushRef="#br0">721 0 304 0,'-17'24'115'0,"17"-14"-62"0,-4 8-68 16,4-3 16-16,0 7-10 15,-3 12 1-15,-4 12 5 16,-4 6 3-16,5 12 1 16,-15 7 4-16,0 18 1 0,0 9 2 15,-3 9 2-15,0-2-1 16,3 5 0-16,1 0-5 15,-11 1-3-15,3-10 2 16,0-6 0-16,-3 0 1 16,0-6 0-16,0-3-2 0,0 3 1 15,-7-12-4-15,0-7 0 16,4-2 1-16,6-4 2 16,4-2-1-16,0-4-1 15,3-6-2-15,4-3 1 16,0 0-8-16,3-3-2 15,0-6-38-15,-3-3-18 16,-7-3-53 0</inkml:trace>
+</inkml:ink>
+</file>
+
+<file path=word/ink/ink22.xml><?xml version="1.0" encoding="utf-8"?>
+<inkml:ink xmlns:inkml="http://www.w3.org/2003/InkML">
+  <inkml:definitions>
+    <inkml:context xml:id="ctx0">
+      <inkml:inkSource xml:id="inkSrc0">
+        <inkml:traceFormat>
+          <inkml:channel name="X" type="integer" max="9600" units="cm"/>
+          <inkml:channel name="Y" type="integer" max="7200" units="cm"/>
+          <inkml:channel name="F" type="integer" max="1024" units="dev"/>
+          <inkml:channel name="T" type="integer" max="2.14748E9" units="dev"/>
+        </inkml:traceFormat>
+        <inkml:channelProperties>
+          <inkml:channelProperty channel="X" name="resolution" value="336.48792" units="1/cm"/>
+          <inkml:channelProperty channel="Y" name="resolution" value="378.54889" units="1/cm"/>
+          <inkml:channelProperty channel="F" name="resolution" value="0" units="1/dev"/>
+          <inkml:channelProperty channel="T" name="resolution" value="1" units="1/dev"/>
+        </inkml:channelProperties>
+      </inkml:inkSource>
+      <inkml:timestamp xml:id="ts0" timeString="2018-04-08T02:55:40.071"/>
+    </inkml:context>
+    <inkml:brush xml:id="br0">
+      <inkml:brushProperty name="width" value="0.05" units="cm"/>
+      <inkml:brushProperty name="height" value="0.05" units="cm"/>
+      <inkml:brushProperty name="color" value="#ED1C24"/>
+      <inkml:brushProperty name="fitToCurve" value="1"/>
+    </inkml:brush>
+  </inkml:definitions>
+  <inkml:trace contextRef="#ctx0" brushRef="#br0">38 16 212 0,'-31'-13'82'0,"27"13"-44"0,1-3-33 0,3 3 19 0,0 0-15 15,0 0-5-15,0 0 4 16,0 0 4-16,0 6-6 16,0-2 1-16,7 5 5 15,10 6-3-15,0 0-2 16,7 4-1-16,7 5-2 15,7 1 0-15,7 2-2 16,0 4-2-16,7 15 1 16,10 3-1-16,-3 13 0 15,6 5 2-15,-3-2-6 16,-3-4 1-16,-4-9 3 16,-6 6 2-16,-5-9 4 15,-2-6 1-15,-4-6 1 16,7-6 0-16,-7-7-7 15,-4-8-2-15,-6-7-27 0,-4-3-9 16,-3-6-69 0,-4-12-49-16,-7-13 66 15</inkml:trace>
+</inkml:ink>
+</file>
+
+<file path=word/ink/ink23.xml><?xml version="1.0" encoding="utf-8"?>
+<inkml:ink xmlns:inkml="http://www.w3.org/2003/InkML">
+  <inkml:definitions>
+    <inkml:context xml:id="ctx0">
+      <inkml:inkSource xml:id="inkSrc0">
+        <inkml:traceFormat>
+          <inkml:channel name="X" type="integer" max="9600" units="cm"/>
+          <inkml:channel name="Y" type="integer" max="7200" units="cm"/>
+          <inkml:channel name="F" type="integer" max="1024" units="dev"/>
+          <inkml:channel name="T" type="integer" max="2.14748E9" units="dev"/>
+        </inkml:traceFormat>
+        <inkml:channelProperties>
+          <inkml:channelProperty channel="X" name="resolution" value="336.48792" units="1/cm"/>
+          <inkml:channelProperty channel="Y" name="resolution" value="378.54889" units="1/cm"/>
+          <inkml:channelProperty channel="F" name="resolution" value="0" units="1/dev"/>
+          <inkml:channelProperty channel="T" name="resolution" value="1" units="1/dev"/>
+        </inkml:channelProperties>
+      </inkml:inkSource>
+      <inkml:timestamp xml:id="ts0" timeString="2018-04-08T02:55:38.434"/>
+    </inkml:context>
+    <inkml:brush xml:id="br0">
+      <inkml:brushProperty name="width" value="0.05" units="cm"/>
+      <inkml:brushProperty name="height" value="0.05" units="cm"/>
+      <inkml:brushProperty name="color" value="#ED1C24"/>
+      <inkml:brushProperty name="fitToCurve" value="1"/>
+    </inkml:brush>
+  </inkml:definitions>
+  <inkml:trace contextRef="#ctx0" brushRef="#br0">432 490 120 0,'-11'9'46'0,"4"-6"-24"0,-7 6-10 0,8-3 16 15,-1 0-7-15,-4 0 0 16,1 1-3-16,0-1-2 16,-1 3-8-16,-3 3-1 0,1 4 3 15,-5-1 11-15,-2-3 7 16,-4 0 1-16,-4 4 0 15,-3-1-8-15,-7 0 0 16,0 4-14-16,7-4-5 16,3 1-6-16,8-4 0 15,2-3 2-15,5 0 1 16,2 0-6-16,4-2-3 0,4 2 6 16,-1 0 1-16,4 3 5 15,0-3 1-15,0 4 5 16,0-1 3-16,7-3 0 15,7 0-8 1,-4-2-1-16,4-1-2 16,0 3 2-16,3 0-1 15,1 0-1-15,2 0 1 16,1 1 1-16,3-1-1 16,0-3-1-16,-3 0 3 15,3 0 2-15,0 0-2 16,-3 1 0-16,-4-1 3 15,0 0 1-15,1 0-3 16,2-3-3-16,1 0 0 16,-4 0-1-16,8 0 2 0,2-6 1 15,1 0 1-15,-4 0 0 16,0 0 0-16,0 0 0 16,4-3 0-16,-4 0 0 15,4-1 0-15,-4 1 0 16,3 0 0-16,1 0 0 15,-4 0-5-15,4 0-1 16,-1 0-4-16,1 0 1 16,0-1 7-16,10-5 4 15,0 3-6-15,-1 3 1 16,1-6-3-16,0-1 0 16,-3 4 2-16,-1-3 2 0,1 3-1 15,-4-1 2-15,-3 4-2 16,-1 0 2-16,4 0-2 15,0-3-1-15,4 0 1 16,6-1 1-16,4-2-3 16,0 0-2-16,-4 3 2 15,1-4 2-15,-1 4 0 16,-3 0-1-16,-3 0 1 16,-1 3 1-16,4-1-3 15,-3 1 0-15,10-3 1 16,-1 3 0-16,1-6-3 15,0 3 2-15,0-1 1 16,3 4 0-16,-6-3 0 16,-1 3 2-16,1-3-1 15,-1 3 2-15,7-1 0 0,4-2 1 16,0 0 0-16,3 0 0 16,-3 0-2-16,0-1-2 15,-4 1 3-15,0 3 2 16,1-3-2-16,9 0-2 15,1-1 2-15,3 4 2 16,0 0-4-16,-3 0-1 16,-4 0 2-16,0 3 1 15,7 0-1-15,4 3-2 0,3 0 3 16,-4 3 0-16,1 0 1 16,10 3 0-16,-7 0 0 15,0 3 0-15,-21-3-2 16,35 4 1-16,-3-1-2 15,-5 0 2-15,-6 3-2 16,1 1-1-16,9-1 1 16,4 6-1-16,0 1 0 15,-8-1 0-15,-2-6 0 16,3 1 2-16,14 2-3 16,-1 0 0-16,-2-2 1 15,-8-1 0-15,0 0 0 16,8 3 0-16,2-2 0 15,5-4 2-15,-8 0-3 16,-3 0 0-16,13 4 3 16,4-4 1-16,-3 6-1 15,3 1-2-15,-3 2-2 0,13-9 1 16,1 3-1-16,-4-2 0 16,-7 2 2-16,14-6 2 15,-1 0-1-15,-6 0 2 16,-7 0-2-16,7 1 2 15,0-4 0-15,4 3 1 16,-18-3-2-16,-7 3 1 16,1-3-2-16,2 0 2 15,-2 0 0-15,-5-3 1 16,-6 0-2-16,-3 0 1 16,-4-3-2-16,7 0 2 0,0-3-2 15,0 0 2-15,-7 0-4 16,-7 3 0-16,-7-1 1 15,-7 1 2-15,-3-3 1 16,-3 3 1-16,6 0 0 16,0-3 2-16,-3 3-3 15,-4 0 0-15,1 0-1 16,-1 0-2-16,-3 0 1 16,0 3 1-16,-7 0-1 15,0 0 2-15,-3 0 0 16,3 0 1-16,-3 0-2 15,6-3-2-15,4 0 1 16,4-1 1-16,-1 4-1 16,0 0 2-16,1 0-4 15,-1 0 0-15,-3 0 1 16,0 0 2-16,0-3 1 0,0-3 1 16,7 0-2-16,3 0-2 15,4 3-2-15,0-3 1 16,-1 3 1-16,1-3 2 15,-3-1-3-15,-5 4 0 16,5 0 1-16,3 0 2 16,6 0-3-16,4-3 0 15,-3 0 1-15,0 0 2 16,-4 0-3-16,-3 3 0 16,-4 0 1-16,7-1 2 15,4 1-1-15,-1 0-1 16,5 0 1-16,-5 3-1 0,1-3 0 15,0 3 2-15,-4-3-3 16,7 0 0-16,7 3 1 16,0-3 2-16,-3 3-1 15,-4-3-1-15,-7 3 1 16,0 0 1-16,-3 0-3 16,13 0-2-16,-2 0 2 15,2 0 0-15,-3 0 1 16,0 0 2-16,-3 0-1 15,-4 0-1-15,-3 0 1 16,14 0 1-16,-1-3-3 16,1 0 0-16,-4 0 1 15,0 0 0-15,-7 0 0 16,0-1 0-16,-3 1 0 0,14-3 0 16,-4 0 0-16,0 3 0 15,-3-3 0-15,-1 0 0 16,-6 0 0-16,0 0 0 15,-4-1 0-15,11 1 0 16,0 0 0-16,-1-3 2 16,1 3-1-16,0 0 2 15,-4-7-2-15,-3 4 2 16,-1 0-2-16,8 3-1 16,0 0 1-16,3 0-1 15,-4-1 0-15,-2-2 2 16,-1 0 1-16,0 3 1 0,0 0-2 15,11 3-2-15,-1-3 1 16,4 2 1-16,0 1-3 16,-6 3 0-16,-1 0 3 15,0 0 1-15,14 3-4 16,3 1-1-16,0 2 1 16,-3-6 0-16,-3 3 1 15,3 3 0-15,14 0 2 16,3 0 1-16,-4-9-4 15,-6 3-1-15,-3 0 1 16,13 0 0-16,0-3 1 16,-3 0 2-16,-7-3-1 15,-4 0 2-15,7 0-4 16,0-4-2-16,-3-2 2 16,-3 0 2-16,-4-4 2 0,-11 4 1 15,-3 3-2-15,7-6-2 16,-3 2 3-16,-4 1 0 15,-3 0 1-15,-4 3 0 16,-7 3 0-16,-3-7 0 16,-7 4-2-16,0-3 1 15,-10 3-2-15,6-1 2 16,-10 4-2-16,21 0-1 16,-14 3 1-16,11-6-1 15,-11 3 0-15,7 0 0 16,-7-1 0-16,10 1 2 15,-6 0-1-15,-8 0-3 16,1 0 1-16,-1 0 1 16,5 3 2-16,-1-3-3 15,3 2 0-15,14 1 1 16,-6 0 0-16,3 3 0 16,0 0 0-16,-4-3 0 15,0 3 0-15,1 0 0 16,-1 0 0-16,1 0 0 15,6 0 0-15,4 0 0 16,3 0 0-16,0 0 0 16,0 0 2-16,1 0-3 15,-5 0 0-15,1 0 1 16,-4-3 2-16,8 0-1 16,-1 0-1-16,0 0 1 0,-3 0-1 15,0-3 0-15,-1 3 0 16,-2-3 0-16,-1-1 2 15,-3 1-3-15,3 0 0 16,4 0 3-16,0 0 1 16,-1 3-6-16,-2 0 0 15,-1-3 3-15,0 3 2 16,-3 0 0-16,0-1-2 16,-3 1-2-16,6-3 1 15,7 3 1-15,-3-3 2 16,0 0-1-16,-1 3-1 15,-2-3 1-15,-4 0 1 0,-4-1-1 16,-3 1-1-16,0 0 1 16,-4 0-1-16,8 3-3 15,-1 0 2-15,1 0 1 16,-4 0 0-16,3-3 0 16,-3 6 2-16,0 0-1 15,-4-3-1-15,-2-1 1 16,-5 1 1-16,1 0-1 15,-1 0-1-15,1 0 1 16,-4 3 1-16,0-3-3 16,11 3 0-16,-8-3 3 15,1 3 1-15,0 0-1 16,-1 0-2-16,-3 0-2 16,4-3 1-16,-4 0 1 15,0 3 2-15,4 0-1 0,0 0-1 16,-1-3 1-16,-3 3-1 15,0-3 0-15,1 3 0 16,-1-3 2-16,0 0 1 16,4 0-1-16,3 0-2 15,0-1 1-15,0 1-1 16,-4 3-3-16,8-3 2 16,-4 0 1-16,0 3 2 15,0-3-3-15,0 0 0 16,-3 3-1-16,-1-3 0 15,-3 3 4-15,1-3 1 0,-1 0-4 16,0 3-1-16,4-3 1 16,6 0 0-16,1 0 1 15,-1 3 0-15,1-3 0 16,-4 3 2-16,0 0-3 16,0 0 0-16,-4-3 1 15,4 6 0-15,0-3 0 16,-3 0 0-16,0-3 2 15,-1 3 1-15,1-3-4 16,0 3 1-16,6 0-2 16,1 0 0-16,-1 3 2 15,1-3 2-15,-1 0-1 16,1 0 2-16,-1 0-4 0,-3 0-2 16,4 0 2-16,-4 3 2 15,-4-3 0-15,1 3 2 16,0 0-2-16,-1 0-1 15,4 0-2-15,4 3-1 16,-4-3 4-16,0 3 1 16,0-3-3-16,0 3-1 15,0-6 1-15,-3 7 2 16,-1-4 0-16,1 3-1 16,3-3 1-16,-3 3-1 15,-4-3 0-15,0 3 0 16,0 0 0-16,-3 0 2 15,-1-2-3-15,1 5 0 0,0 3 1 16,10 0 0-16,-4-2 0 16,-2-4 2-16,-5 3-1 15,4 0-1-15,-3-3 1 16,3 3-1-16,-3-2 0 16,0-1 0-16,-4 0 0 15,4 0 0-15,-7-3-3 16,10 3-20-1,-7-3-7-15,-3 0-45 16,-4-3-18-16</inkml:trace>
+</inkml:ink>
+</file>
+
+<file path=word/ink/ink24.xml><?xml version="1.0" encoding="utf-8"?>
+<inkml:ink xmlns:inkml="http://www.w3.org/2003/InkML">
+  <inkml:definitions>
+    <inkml:context xml:id="ctx0">
+      <inkml:inkSource xml:id="inkSrc0">
+        <inkml:traceFormat>
+          <inkml:channel name="X" type="integer" max="9600" units="cm"/>
+          <inkml:channel name="Y" type="integer" max="7200" units="cm"/>
+          <inkml:channel name="F" type="integer" max="1024" units="dev"/>
+          <inkml:channel name="T" type="integer" max="2.14748E9" units="dev"/>
+        </inkml:traceFormat>
+        <inkml:channelProperties>
+          <inkml:channelProperty channel="X" name="resolution" value="336.48792" units="1/cm"/>
+          <inkml:channelProperty channel="Y" name="resolution" value="378.54889" units="1/cm"/>
+          <inkml:channelProperty channel="F" name="resolution" value="0" units="1/dev"/>
+          <inkml:channelProperty channel="T" name="resolution" value="1" units="1/dev"/>
+        </inkml:channelProperties>
+      </inkml:inkSource>
+      <inkml:timestamp xml:id="ts0" timeString="2018-04-08T02:55:31.275"/>
+    </inkml:context>
+    <inkml:brush xml:id="br0">
+      <inkml:brushProperty name="width" value="0.05" units="cm"/>
+      <inkml:brushProperty name="height" value="0.05" units="cm"/>
+      <inkml:brushProperty name="fitToCurve" value="1"/>
+    </inkml:brush>
+  </inkml:definitions>
+  <inkml:trace contextRef="#ctx0" brushRef="#br0">1073 0 356 0,'-52'3'134'0,"28"3"-72"0,-7 31-90 15,17-22 12-15,1 13-5 16,-5 6 4-16,-2 6 10 15,-5 2 6-15,-2 4 2 16,-8 0-1-16,-10 13 1 0,-3 5-1 16,-17 7 0-16,-1 9 0 15,-3-4 0-15,3-8 0 16,1 2 2-16,3-2-3 16,-7-1-2-16,3-5-18 0,7-10-7 15,8 3-1-15,6-9 0 16,7-6-76-1</inkml:trace>
+</inkml:ink>
+</file>
+
+<file path=word/ink/ink25.xml><?xml version="1.0" encoding="utf-8"?>
+<inkml:ink xmlns:inkml="http://www.w3.org/2003/InkML">
+  <inkml:definitions>
+    <inkml:context xml:id="ctx0">
+      <inkml:inkSource xml:id="inkSrc0">
+        <inkml:traceFormat>
+          <inkml:channel name="X" type="integer" max="9600" units="cm"/>
+          <inkml:channel name="Y" type="integer" max="7200" units="cm"/>
+          <inkml:channel name="F" type="integer" max="1024" units="dev"/>
+          <inkml:channel name="T" type="integer" max="2.14748E9" units="dev"/>
+        </inkml:traceFormat>
+        <inkml:channelProperties>
+          <inkml:channelProperty channel="X" name="resolution" value="336.48792" units="1/cm"/>
+          <inkml:channelProperty channel="Y" name="resolution" value="378.54889" units="1/cm"/>
+          <inkml:channelProperty channel="F" name="resolution" value="0" units="1/dev"/>
+          <inkml:channelProperty channel="T" name="resolution" value="1" units="1/dev"/>
+        </inkml:channelProperties>
+      </inkml:inkSource>
+      <inkml:timestamp xml:id="ts0" timeString="2018-04-08T02:55:30.825"/>
+    </inkml:context>
+    <inkml:brush xml:id="br0">
+      <inkml:brushProperty name="width" value="0.05" units="cm"/>
+      <inkml:brushProperty name="height" value="0.05" units="cm"/>
+      <inkml:brushProperty name="fitToCurve" value="1"/>
+    </inkml:brush>
+  </inkml:definitions>
+  <inkml:trace contextRef="#ctx0" brushRef="#br0">38 80 212 0,'-34'-34'79'0,"30"16"-42"0,4-1-23 0,0 13 20 0,0 3-19 16,7 3-8-16,4 3-1 15,-1 6 3-15,4 7-5 16,3 5 5-16,7 10 3 0,4 6-2 16,3 3 2-16,7 12-3 15,0 6 0-15,3 6-1 16,21 4 0-16,1 3-4 16,2-10-3-16,1-6 0 15,-4-9-1-15,-4-6 2 16,-2-9 1-16,-1-7-1 15,4-5-2-15,-4-4-15 16,-3-3-7-16,-1-6-27 16,-2-3-11-16,-5-3-54 15</inkml:trace>
+</inkml:ink>
+</file>
+
+<file path=word/ink/ink26.xml><?xml version="1.0" encoding="utf-8"?>
+<inkml:ink xmlns:inkml="http://www.w3.org/2003/InkML">
+  <inkml:definitions>
+    <inkml:context xml:id="ctx0">
+      <inkml:inkSource xml:id="inkSrc0">
+        <inkml:traceFormat>
+          <inkml:channel name="X" type="integer" max="9600" units="cm"/>
+          <inkml:channel name="Y" type="integer" max="7200" units="cm"/>
+          <inkml:channel name="F" type="integer" max="1024" units="dev"/>
+          <inkml:channel name="T" type="integer" max="2.14748E9" units="dev"/>
+        </inkml:traceFormat>
+        <inkml:channelProperties>
+          <inkml:channelProperty channel="X" name="resolution" value="336.48792" units="1/cm"/>
+          <inkml:channelProperty channel="Y" name="resolution" value="378.54889" units="1/cm"/>
+          <inkml:channelProperty channel="F" name="resolution" value="0" units="1/dev"/>
+          <inkml:channelProperty channel="T" name="resolution" value="1" units="1/dev"/>
+        </inkml:channelProperties>
+      </inkml:inkSource>
+      <inkml:timestamp xml:id="ts0" timeString="2018-04-08T02:55:29.441"/>
+    </inkml:context>
+    <inkml:brush xml:id="br0">
+      <inkml:brushProperty name="width" value="0.05" units="cm"/>
+      <inkml:brushProperty name="height" value="0.05" units="cm"/>
+      <inkml:brushProperty name="fitToCurve" value="1"/>
+    </inkml:brush>
+  </inkml:definitions>
+  <inkml:trace contextRef="#ctx0" brushRef="#br0">173 0 224 0,'-48'12'85'0,"34"-12"-46"0,3 12-39 0,1-6 16 0,-7 0-9 15,3 4 1-15,4-1 1 16,-4 0 5-16,3 0-8 16,5 0 10-16,-1 4 6 0,0-4-7 15,3 0-3-15,11 0-10 16,10 0 1-1,8-2 0-15,2-4 5 16,4 6 3-16,7-3-2 16,7 0 0-1,3 3-5-15,4 1-1 0,17-1 3 16,4 6 3-16,-1-6-2 16,1 0-2-16,-4 4-2 15,-4-4 0-15,8 3 2 16,-4-3 4-16,-4-2 0 15,-3-1 2-15,1-3-2 16,-5-3 0-16,-3 0-1 16,1-3 2-16,6 0-3 0,0-4 1 15,-17 4-3-15,10 0 0 16,-7 0 1-16,-3 0 1 16,-7 3-1-16,0 0 1 15,-7-3-2-15,-3 3 0 16,-4-3-3-16,-3 3-2 15,-4-3-21-15,-7 3-9 16,-3 0-53-16,-3 3-22 16,-8 3-46-1</inkml:trace>
+</inkml:ink>
+</file>
+
+<file path=word/ink/ink27.xml><?xml version="1.0" encoding="utf-8"?>
+<inkml:ink xmlns:inkml="http://www.w3.org/2003/InkML">
+  <inkml:definitions>
+    <inkml:context xml:id="ctx0">
+      <inkml:inkSource xml:id="inkSrc0">
+        <inkml:traceFormat>
+          <inkml:channel name="X" type="integer" max="9600" units="cm"/>
+          <inkml:channel name="Y" type="integer" max="7200" units="cm"/>
+          <inkml:channel name="F" type="integer" max="1024" units="dev"/>
+          <inkml:channel name="T" type="integer" max="2.14748E9" units="dev"/>
+        </inkml:traceFormat>
+        <inkml:channelProperties>
+          <inkml:channelProperty channel="X" name="resolution" value="336.48792" units="1/cm"/>
+          <inkml:channelProperty channel="Y" name="resolution" value="378.54889" units="1/cm"/>
+          <inkml:channelProperty channel="F" name="resolution" value="0" units="1/dev"/>
+          <inkml:channelProperty channel="T" name="resolution" value="1" units="1/dev"/>
+        </inkml:channelProperties>
+      </inkml:inkSource>
+      <inkml:timestamp xml:id="ts0" timeString="2018-04-08T02:55:27.778"/>
+    </inkml:context>
+    <inkml:brush xml:id="br0">
+      <inkml:brushProperty name="width" value="0.05" units="cm"/>
+      <inkml:brushProperty name="height" value="0.05" units="cm"/>
+      <inkml:brushProperty name="fitToCurve" value="1"/>
+    </inkml:brush>
+  </inkml:definitions>
+  <inkml:trace contextRef="#ctx0" brushRef="#br0">759 105 200 0,'-10'0'77'0,"10"0"-42"0,0-3-45 15,0 3 9-15,0 0 2 16,0 0 4-16,0 0 2 16,-4 0 1-16,-3 0-4 15,0 0-5-15,1 0 0 0,-1 0 1 0,0 0 0 16,-4 0-7-16,4 0-3 16,1 0-3-16,-1-3-2 15,0-1 3-15,0 1 3 16,3-3-4-16,1 0-2 15,-4 3 13-15,0-6 5 16,4 6 15-16,-1 0 8 16,1-3 2-16,-1 3 1 15,1-4-10-15,3 4-4 16,-4 0-11-16,4 0-2 16,-3 0 0-16,0 0 1 15,3 0 1-15,-4-3 2 16,1 0-1-16,-1 3 0 0,1 0-1 15,3 0 0-15,0-1 0 16,0 4 2-16,0-3 6 16,0 3 4-16,0 0-6 15,-4 7-3-15,1-1-7 16,-1 9 2 0,-6 0 1-16,3 4-1 15,-7-4 1-15,4 3 7 16,0 1 3-16,-1 2-2 15,1 4-1-15,0 6-6 16,-1-1-1-16,1 1-3 16,0-3-1-16,3-1 3 15,0 1 3-15,0-1 2 16,0 1 1-16,0 9-2 16,0-3-1-16,0-4-1 15,0 1 0-15,0-4 0 0,1 1 2 16,-1 9-1-16,0-6 2 15,0 2-6-15,-4-2-1 16,5 0 0-16,-1 2 2 16,0 1-1-16,3-3 2 15,1 3-2-15,-1-1 2 16,8 1-2-16,-1-3 2 16,1-1-2-16,-1 1-1 15,1-3 1-15,-1 9-1 16,1-1 2-16,2 1 1 15,-2 0-1-15,-1-3 1 0,1 3 0 16,-1-7 3-16,1 10-3 16,-1-6-2-16,1-3 0 15,-4-1 1-15,0-2-1 16,0-1-1-16,3 4 1 16,-3-6 1-16,0 8-1 15,0-2-1-15,0-3 3 16,0-1 0-16,0 4 1 15,0-3 0-15,0 2-5 16,0 1 1-16,0 6 2 16,-3-4 1-16,-1 1-1 15,1 0-2-15,-1 3 3 16,1 3 0-16,-1 3-1 16,1 0 1-16,-1-1-2 0,1-2 2 15,-4 3 0-15,0 0 1 16,0 0-5-16,-3-3 1 15,3-3 0-15,-3 0 2 16,-1-4 1-16,1 4 1 16,0 0 0-16,-1 6 0 15,-3 0 2-15,1 3 1 16,-1 3-1-16,0 0-1 16,0-3-3-16,0 0-2 15,1-3 1-15,-5 6 1 16,5 0-3-16,-5-3 0 15,5-3 1-15,-1-3 0 0,-4-3 0 16,5 0 0-16,-5 12 2 16,8-6 1-16,0-3 1 15,-1 0 2-15,4-4-3 16,1-2-2-16,2 6 0 16,1 0-1-16,3 0 0 15,0 0 0-15,0-4 0 16,0 4 0-16,0 6 0 15,-4-3 0-15,4-3 2 16,-3 0 3-16,3 0 0 16,-4 6 2-16,4 0-4 15,0 0-2-15,0 3 0 16,0 0-1-16,0 6 0 16,0-3 0-16,-3-2 2 15,3-1 1-15,-4 3-1 0,1 0 1 16,3 6-2-16,-4 0-1 15,1 10 1-15,0-4-1 16,-1-2 0-16,1-1 2 16,3 0 1-16,0-2 1 15,-4-1-2-15,4 3-2 16,0 4 3-16,0-7 2 16,0 0 0-16,0-9 0 15,0 7-6-15,0-7-1 16,0 3 3-16,0-3 1 15,0 0 2-15,4 9 0 16,-4-9-2-16,3-3-2 16,1-3 1-16,-1-3-1 0,0-3 2 15,1 9 1-15,-1 0-1 16,1 6-2-16,-1 0 1 16,1 10 1-16,-1-4-3 15,4 0 0-15,0-6 3 16,-4 7 1-16,4-7-1 15,4 3-2-15,-8-3 1 16,14 7 1-16,4-1-1 16,-4-3-1-16,-3-3 1 15,3-6-1-15,-3 3 0 16,0 0 2-16,3 0-1 16,-6 7 2-16,2 5-2 15,-6 3 2-15,0-2 0 0,-3-4 3 16,-1 7-5-16,-3-1-1 15,0 3 0-15,-3 13 2 16,3-6 1-16,-4-7 1 16,1 4-5-16,-1-1 1 15,1 4 2-15,-1 12 1 16,4-6-1-16,0-7 1 16,4 7-2-16,-1 6-1 15,4 9 1-15,0-3-1 16,4-3 2-16,-1 6 1 15,4 3-4-15,-1 10-1 16,5-1 3-16,2-6 1 16,5 4-3-16,-1 5 1 0,0 4 0 15,0-10 0-15,0 6 0 16,0 10 0-16,4 0 0 16,-4-10 0-16,4 0 0 15,-4 7 0-15,0-4 0 16,-7-8 0-16,-3-4 0 15,0-6 2-15,0 0-1 16,-4 3-1-16,-3-9-2 16,-4-6 1-16,-3 0-1 15,-6 0 0-15,-1 3 2 16,0-7 0-16,-4-5-3 16,1-10 2-16,-7-8-1 15,-4 2 0-15,4-3 2 16,0 4 0-16,-1-1-3 15,1 9 2-15,0-2 1 0,0-1 2 16,-1-9 1-16,4 7 1 16,1-4-5-16,-1 0 1 15,0 1 0-15,0 2 2 16,0-6-1-16,1-3-1 16,2-3-2-16,1 0 1 15,3-3 1-15,-3 7 0 16,3 8 0-16,0-3 0 15,0 7 0-15,0-4 0 0,4-3-3 16,-4-9 2 0,7 0 1-16,0 1 0 0,0-4 0 15,0 0 0-15,3 0-3 16,1-3 2-16,-1 3-1 16,1-4 0-16,-1 1 2 15,0 3 0-15,1-6 0 16,3 0 0-16,0 0 0 15,3 6 0-15,0 0 0 16,1 15 0-16,-4 4-5 16,0 2-1-16,-4 7-4 15,0 12 1-15,4 18 3 16,0-6 1-16,4-18 0 16,2-15 4-16,-2-10-20 15,-1-18-8-15,-10-62-172 16,-31-24 1-1</inkml:trace>
+</inkml:ink>
+</file>
+
+<file path=word/ink/ink28.xml><?xml version="1.0" encoding="utf-8"?>
+<inkml:ink xmlns:inkml="http://www.w3.org/2003/InkML">
+  <inkml:definitions>
+    <inkml:context xml:id="ctx0">
+      <inkml:inkSource xml:id="inkSrc0">
+        <inkml:traceFormat>
+          <inkml:channel name="X" type="integer" max="9600" units="cm"/>
+          <inkml:channel name="Y" type="integer" max="7200" units="cm"/>
+          <inkml:channel name="F" type="integer" max="1024" units="dev"/>
+          <inkml:channel name="T" type="integer" max="2.14748E9" units="dev"/>
+        </inkml:traceFormat>
+        <inkml:channelProperties>
+          <inkml:channelProperty channel="X" name="resolution" value="336.48792" units="1/cm"/>
+          <inkml:channelProperty channel="Y" name="resolution" value="378.54889" units="1/cm"/>
+          <inkml:channelProperty channel="F" name="resolution" value="0" units="1/dev"/>
+          <inkml:channelProperty channel="T" name="resolution" value="1" units="1/dev"/>
+        </inkml:channelProperties>
+      </inkml:inkSource>
+      <inkml:timestamp xml:id="ts0" timeString="2018-04-08T02:55:23.737"/>
+    </inkml:context>
+    <inkml:brush xml:id="br0">
+      <inkml:brushProperty name="width" value="0.05" units="cm"/>
+      <inkml:brushProperty name="height" value="0.05" units="cm"/>
+      <inkml:brushProperty name="fitToCurve" value="1"/>
+    </inkml:brush>
+  </inkml:definitions>
+  <inkml:trace contextRef="#ctx0" brushRef="#br0">331 0 312 0,'-41'4'118'0,"37"-1"-64"0,8 6-74 0,-4-3 15 16,0 6-2-16,0 7 3 15,0-1 8-15,0-3 2 16,0 7-2-16,0-1 6 0,0 1 3 15,6 5 0-15,-2 10 2 16,-1 3-8-16,1 6-4 16,-1 3-5-16,1 9 1 15,-1 1 3-15,1-1 3 16,-4 9 4-16,0 7 2 16,0 0-1-16,0 2 1 15,0 4-2-15,0-6 0 0,0 6-8 16,0-1 0-16,-7 4-1 15,0 0 0-15,-4-3 4 16,1 6 5-16,-4 0 1 16,-3 2 4-16,0 8-1 15,-4-7 0-15,-3 6-5 16,3 3 0-16,1 6-7 16,2-6-1-16,4 0 0 15,1-2 2-15,6-1 1 16,0 6 1-16,3-9-5 15,1-3 1-15,3 0 0 16,0 0 0-16,-3 6 2 0,-1 0 1 16,4 12 1-1,0-5 0-15,0-7-2 0,0-6 1 16,0-10-2-16,0-5 2 16,0-10-2-16,0-8-1 15,0-7 3-15,-3-6 2 16,3-7-2-16,-4 4 0 15,1-3-1-15,-1 0-2 16,1-3-2-16,-1-4 1 16,-3-8-4-16,4-1 1 15,0-5-11-15,-1-4-6 16,-3-3-57-16,-7-9-26 0,-6-3-56 16</inkml:trace>
+</inkml:ink>
+</file>
+
+<file path=word/ink/ink3.xml><?xml version="1.0" encoding="utf-8"?>
+<inkml:ink xmlns:inkml="http://www.w3.org/2003/InkML">
+  <inkml:definitions>
+    <inkml:context xml:id="ctx0">
+      <inkml:inkSource xml:id="inkSrc0">
+        <inkml:traceFormat>
+          <inkml:channel name="X" type="integer" max="9600" units="cm"/>
+          <inkml:channel name="Y" type="integer" max="7200" units="cm"/>
+          <inkml:channel name="F" type="integer" max="1024" units="dev"/>
+          <inkml:channel name="T" type="integer" max="2.14748E9" units="dev"/>
+        </inkml:traceFormat>
+        <inkml:channelProperties>
+          <inkml:channelProperty channel="X" name="resolution" value="336.48792" units="1/cm"/>
+          <inkml:channelProperty channel="Y" name="resolution" value="378.54889" units="1/cm"/>
+          <inkml:channelProperty channel="F" name="resolution" value="0" units="1/dev"/>
+          <inkml:channelProperty channel="T" name="resolution" value="1" units="1/dev"/>
+        </inkml:channelProperties>
+      </inkml:inkSource>
+      <inkml:timestamp xml:id="ts0" timeString="2018-04-08T02:56:12.768"/>
+    </inkml:context>
+    <inkml:brush xml:id="br0">
+      <inkml:brushProperty name="width" value="0.035" units="cm"/>
+      <inkml:brushProperty name="height" value="0.035" units="cm"/>
+      <inkml:brushProperty name="color" value="#3165BB"/>
+      <inkml:brushProperty name="fitToCurve" value="1"/>
+    </inkml:brush>
+  </inkml:definitions>
+  <inkml:trace contextRef="#ctx0" brushRef="#br0">249 568 208 0,'-4'9'77'0,"-10"-3"-42"0,4 1-28 0,0-4 20 16,-1 0-10-16,-2-3 1 15,-1 6-11-15,-4 0-4 0,1 3-2 16,-3-3-1-16,2 7 0 0,1-1-5 15,0 0-1-15,-1 0 0 16,5 7 2 0,-1-1 2-16,4 4 1 0,3 2 1 15,3 4 2-15,4 3 1 16,7-1 3-16,7 4-3 16,7 0 0-16,6-4-1 15,11-2 1-15,4-3-2 16,2-7-1-16,15-3 9 15,0-9 4-15,3-6 2 16,0-6 4-16,-3-6 0 16,-4-22 1-16,-10-6-5 15,-7-3-1-15,-7-12-2 16,-11 0 0-16,-13-9-2 16,-17-22 1-16,-18-6 0 15,-16 3 1-15,-19 6-9 0,-2 9-3 16,6 1 1-16,4 11 1 15,3 10 0-15,7 9 1 16,4 12-2-16,6 10 2 16,4 6-11-16,4 12-2 15,3 9-11-15,3 6-1 16,7 6-2-16,4 4 2 16,3 5-6-16,3 1 1 15,4 0-35-15,0-4-12 16,4-8-29-1</inkml:trace>
+</inkml:ink>
+</file>
+
+<file path=word/ink/ink4.xml><?xml version="1.0" encoding="utf-8"?>
+<inkml:ink xmlns:inkml="http://www.w3.org/2003/InkML">
+  <inkml:definitions>
+    <inkml:context xml:id="ctx0">
+      <inkml:inkSource xml:id="inkSrc0">
+        <inkml:traceFormat>
+          <inkml:channel name="X" type="integer" max="9600" units="cm"/>
+          <inkml:channel name="Y" type="integer" max="7200" units="cm"/>
+          <inkml:channel name="F" type="integer" max="1024" units="dev"/>
+          <inkml:channel name="T" type="integer" max="2.14748E9" units="dev"/>
+        </inkml:traceFormat>
+        <inkml:channelProperties>
+          <inkml:channelProperty channel="X" name="resolution" value="336.48792" units="1/cm"/>
+          <inkml:channelProperty channel="Y" name="resolution" value="378.54889" units="1/cm"/>
+          <inkml:channelProperty channel="F" name="resolution" value="0" units="1/dev"/>
+          <inkml:channelProperty channel="T" name="resolution" value="1" units="1/dev"/>
+        </inkml:channelProperties>
+      </inkml:inkSource>
+      <inkml:timestamp xml:id="ts0" timeString="2018-04-08T02:56:11.942"/>
+    </inkml:context>
+    <inkml:brush xml:id="br0">
+      <inkml:brushProperty name="width" value="0.035" units="cm"/>
+      <inkml:brushProperty name="height" value="0.035" units="cm"/>
+      <inkml:brushProperty name="color" value="#3165BB"/>
+      <inkml:brushProperty name="fitToCurve" value="1"/>
+    </inkml:brush>
+  </inkml:definitions>
+  <inkml:trace contextRef="#ctx0" brushRef="#br0">149 494 200 0,'-3'34'74'0,"-1"-31"-40"0,4 9-27 16,-3-6 18-16,3 0-11 15,0 0-1-15,0 3-5 16,0 1 0-16,3 2-5 16,1 3-4-16,-1 4-2 0,4 2-1 15,3 13 3-15,7 0-5 16,8 2 2-16,-5 1-9 0,1 3-2 16,-4 3-12-16,1 6-3 15,-5-3 14 1,-6 3 8-16,-3-6 21 0,-8-9 12 15,-3-6 2-15,-13-13 4 16,-1-6-17-16,0-6-6 16,1-12-1-16,-1 0 0 15,0-10-6-15,0-5 0 16,1-4-1-16,-4 1 2 16,3-4-3-16,4-6 0 15,-4-9 1-15,7-6 0 16,0-9 0-16,4 8 0 15,3-5-3-15,4 3 0 0,3 6-1 16,3 3 0-16,7 6 3 16,4-12 0-16,3 3-2 15,8 3 2-15,-1 3 1 16,7 0 0-16,3 3 0 16,4 3 0-16,-3 0 0 15,-1 1 0-15,-3 11 0 16,-3 0 2-16,-4 7 5 15,-3 6 4-15,-4 0-4 16,-3 2-2-16,-4 4 9 16,-6 0 2-16,-4 0 1 15,-7 6 0-15,-7 0-5 16,-3 0 0-16,-11 0-3 16,-6 6 2-16,-1 6-2 15,1 1 2-15,3 2-4 0,-1 0-2 16,5 1-5-16,-1 5-2 15,4-3-8-15,3-2-4 16,4-1-10-16,0 0-5 16,7-2-20-16,3-1-6 15,3-3-55 1</inkml:trace>
+</inkml:ink>
+</file>
+
+<file path=word/ink/ink5.xml><?xml version="1.0" encoding="utf-8"?>
+<inkml:ink xmlns:inkml="http://www.w3.org/2003/InkML">
+  <inkml:definitions>
+    <inkml:context xml:id="ctx0">
+      <inkml:inkSource xml:id="inkSrc0">
+        <inkml:traceFormat>
+          <inkml:channel name="X" type="integer" max="9600" units="cm"/>
+          <inkml:channel name="Y" type="integer" max="7200" units="cm"/>
+          <inkml:channel name="F" type="integer" max="1024" units="dev"/>
+          <inkml:channel name="T" type="integer" max="2.14748E9" units="dev"/>
+        </inkml:traceFormat>
+        <inkml:channelProperties>
+          <inkml:channelProperty channel="X" name="resolution" value="336.48792" units="1/cm"/>
+          <inkml:channelProperty channel="Y" name="resolution" value="378.54889" units="1/cm"/>
+          <inkml:channelProperty channel="F" name="resolution" value="0" units="1/dev"/>
+          <inkml:channelProperty channel="T" name="resolution" value="1" units="1/dev"/>
+        </inkml:channelProperties>
+      </inkml:inkSource>
+      <inkml:timestamp xml:id="ts0" timeString="2018-04-08T02:56:11.072"/>
+    </inkml:context>
+    <inkml:brush xml:id="br0">
+      <inkml:brushProperty name="width" value="0.035" units="cm"/>
+      <inkml:brushProperty name="height" value="0.035" units="cm"/>
+      <inkml:brushProperty name="color" value="#3165BB"/>
+      <inkml:brushProperty name="fitToCurve" value="1"/>
+    </inkml:brush>
+  </inkml:definitions>
+  <inkml:trace contextRef="#ctx0" brushRef="#br0">63 0 184 0,'-4'6'68'0,"1"-6"-36"0,-1 9-24 0,4-9 16 0,-3 6-6 15,0 0 2-15,3 1-5 16,-4-1-1-16,4 0-8 15,0 0 3-15,0 3 1 0,0 0-1 16,-3 13 2-16,3-4-2 16,0 7 2-16,-4 6-2 15,1 2 0-15,-1 10-1 16,1 3 0-16,-1-3-2 16,1 0-1-16,0 3-3 15,-1 3 1-15,-3-6-2 16,7 0 2-16,-3-3-9 15,3-6-1-15,0-7-23 16,0 1-10-16,3-13-81 16,1-2-40-1,3-7 79-15</inkml:trace>
+</inkml:ink>
+</file>
+
+<file path=word/ink/ink6.xml><?xml version="1.0" encoding="utf-8"?>
+<inkml:ink xmlns:inkml="http://www.w3.org/2003/InkML">
+  <inkml:definitions>
+    <inkml:context xml:id="ctx0">
+      <inkml:inkSource xml:id="inkSrc0">
+        <inkml:traceFormat>
+          <inkml:channel name="X" type="integer" max="9600" units="cm"/>
+          <inkml:channel name="Y" type="integer" max="7200" units="cm"/>
+          <inkml:channel name="F" type="integer" max="1024" units="dev"/>
+          <inkml:channel name="T" type="integer" max="2.14748E9" units="dev"/>
+        </inkml:traceFormat>
+        <inkml:channelProperties>
+          <inkml:channelProperty channel="X" name="resolution" value="336.48792" units="1/cm"/>
+          <inkml:channelProperty channel="Y" name="resolution" value="378.54889" units="1/cm"/>
+          <inkml:channelProperty channel="F" name="resolution" value="0" units="1/dev"/>
+          <inkml:channelProperty channel="T" name="resolution" value="1" units="1/dev"/>
+        </inkml:channelProperties>
+      </inkml:inkSource>
+      <inkml:timestamp xml:id="ts0" timeString="2018-04-08T02:56:05.430"/>
+    </inkml:context>
+    <inkml:brush xml:id="br0">
+      <inkml:brushProperty name="width" value="0.035" units="cm"/>
+      <inkml:brushProperty name="height" value="0.035" units="cm"/>
+      <inkml:brushProperty name="color" value="#3165BB"/>
+      <inkml:brushProperty name="fitToCurve" value="1"/>
+    </inkml:brush>
+  </inkml:definitions>
+  <inkml:trace contextRef="#ctx0" brushRef="#br0">521 137 280 0,'-10'-3'104'0,"10"3"-56"0,0-3-58 0,-3 3 14 16,-1-3-5-16,-3 0 2 15,0-3 0-15,-3-1 2 16,0-5-2-16,-4 3-9 0,0 3-3 15,-3 3-7-15,0 9-4 16,-4 0 7-16,-3 9 6 16,-4-2 6-16,0 8 4 15,-3 1 6-15,0 8 6 16,4 4-3-16,6 3 2 16,7 0-7-16,7 2-3 15,14 7 3-15,4-6 4 16,2 0-1-16,8-6 3 15,7 0-4-15,3-10 1 0,3-5 1 16,-3-7 2-16,0-3 3 16,0-9 4-16,1-6-4 15,-1-9 2-15,10-10-3 16,-6-15 0-16,-1-3-10 16,-6-6-3-16,-8 0-6 15,-6 3-1-15,-7 0 4 16,-4 6 1-16,-16 0 4 15,-5 0 1-15,1 7 1 16,-4 2 2-16,-3 3-3 16,0 7 0-16,-10 6-3 15,-8 2-3-15,-10 7 2 16,-13 0 0-16,3 3 1 16,7 0 0-16,6 3 2 0,8 0 1 15,6 0-4-15,8 0-1 16,6 3-26-16,0 0-11 15,7 6-68 1,4 10-66-16,-4 2 53 16</inkml:trace>
+</inkml:ink>
+</file>
+
+<file path=word/ink/ink7.xml><?xml version="1.0" encoding="utf-8"?>
+<inkml:ink xmlns:inkml="http://www.w3.org/2003/InkML">
+  <inkml:definitions>
+    <inkml:context xml:id="ctx0">
+      <inkml:inkSource xml:id="inkSrc0">
+        <inkml:traceFormat>
+          <inkml:channel name="X" type="integer" max="9600" units="cm"/>
+          <inkml:channel name="Y" type="integer" max="7200" units="cm"/>
+          <inkml:channel name="F" type="integer" max="1024" units="dev"/>
+          <inkml:channel name="T" type="integer" max="2.14748E9" units="dev"/>
+        </inkml:traceFormat>
+        <inkml:channelProperties>
+          <inkml:channelProperty channel="X" name="resolution" value="336.48792" units="1/cm"/>
+          <inkml:channelProperty channel="Y" name="resolution" value="378.54889" units="1/cm"/>
+          <inkml:channelProperty channel="F" name="resolution" value="0" units="1/dev"/>
+          <inkml:channelProperty channel="T" name="resolution" value="1" units="1/dev"/>
+        </inkml:channelProperties>
+      </inkml:inkSource>
+      <inkml:timestamp xml:id="ts0" timeString="2018-04-08T02:56:03.821"/>
+    </inkml:context>
+    <inkml:brush xml:id="br0">
+      <inkml:brushProperty name="width" value="0.035" units="cm"/>
+      <inkml:brushProperty name="height" value="0.035" units="cm"/>
+      <inkml:brushProperty name="color" value="#3165BB"/>
+      <inkml:brushProperty name="fitToCurve" value="1"/>
+    </inkml:brush>
+  </inkml:definitions>
+  <inkml:trace contextRef="#ctx0" brushRef="#br0">399 10 324 0,'-14'-9'121'0,"14"5"-66"0,0 8-73 0,-3-1 16 16,-4 0-14-16,0 3-3 16,-4 12 8-16,-2 1 4 15,-5 2 5-15,-6 4-1 0,-3 2-1 16,-4 7 3-16,0 6 0 15,-7 6 1-15,0 9 2 16,-4 6-1-16,8-2-1 16,6-1-2-16,7 13-1 15,8-13-3-15,16-3-1 16,4-3-10-16,7-12-3 16,6-6 7-16,5-7 8 0,2-5 7 15,1-10 4-15,6-6 11 16,1-9 4-16,-1-9-5 15,1-10-1-15,6-5-9 16,8-4-2-16,-5-3 0 16,1-8 0-16,-7-4 0 15,-7-7 0-15,-10-8 2 16,-7-3 1-16,-7 2-3 16,-7 4-1-16,-7 3 5 15,-4 0 5-15,-9 5 2 16,-4 7 0-16,-4 7-14 15,0 8-7-15,-10 13-38 16,-6 15-16-16,-5 18-64 16,1 10-32-16,3 5 77 15</inkml:trace>
+</inkml:ink>
+</file>
+
+<file path=word/ink/ink8.xml><?xml version="1.0" encoding="utf-8"?>
+<inkml:ink xmlns:inkml="http://www.w3.org/2003/InkML">
+  <inkml:definitions>
+    <inkml:context xml:id="ctx0">
+      <inkml:inkSource xml:id="inkSrc0">
+        <inkml:traceFormat>
+          <inkml:channel name="X" type="integer" max="9600" units="cm"/>
+          <inkml:channel name="Y" type="integer" max="7200" units="cm"/>
+          <inkml:channel name="F" type="integer" max="1024" units="dev"/>
+          <inkml:channel name="T" type="integer" max="2.14748E9" units="dev"/>
+        </inkml:traceFormat>
+        <inkml:channelProperties>
+          <inkml:channelProperty channel="X" name="resolution" value="336.48792" units="1/cm"/>
+          <inkml:channelProperty channel="Y" name="resolution" value="378.54889" units="1/cm"/>
+          <inkml:channelProperty channel="F" name="resolution" value="0" units="1/dev"/>
+          <inkml:channelProperty channel="T" name="resolution" value="1" units="1/dev"/>
+        </inkml:channelProperties>
+      </inkml:inkSource>
+      <inkml:timestamp xml:id="ts0" timeString="2018-04-08T02:56:03.161"/>
+    </inkml:context>
+    <inkml:brush xml:id="br0">
+      <inkml:brushProperty name="width" value="0.035" units="cm"/>
+      <inkml:brushProperty name="height" value="0.035" units="cm"/>
+      <inkml:brushProperty name="color" value="#3165BB"/>
+      <inkml:brushProperty name="fitToCurve" value="1"/>
+    </inkml:brush>
+  </inkml:definitions>
+  <inkml:trace contextRef="#ctx0" brushRef="#br0">556 24 136 0,'0'-6'52'0,"0"3"-28"0,0 0-24 0,0 3 10 0,0 0-15 16,0 0-6-16,-4 0-22 16,-2 0-8-16,-1 0 21 15,-4 0 10-15,1 3 23 16,-4 0 9-16,-3 3 1 15,0 0-2-15,-11 3-7 16,-3 0-4-16,0 1 3 16,0-1 2-16,0 6 9 15,3 7 5-15,-6-4-15 16,-1 0 3-16,4 4 1 0,3-1-10 16,1 1-4-16,6-1-6 15,0 1 1-15,4-1-1 16,7-2 0-16,3 2 2 15,3 4 2-15,8 2-1 16,3-2 2-16,7-1 0 0,6 4 3 16,5-4-1-16,-1 1 2 15,3 3-2-15,1 2 0 16,0 1-3-16,3 0-2 16,-7-1 1-16,-4 1 1 15,-6-3-1-15,-10-4 2 16,-8 1 7-16,-3-7 5 15,-3-3-1-15,-4-2 2 16,-3-4-5-16,0-3 1 16,-4-3-7-16,-3 0-1 15,-4-6-7-15,1 0 0 0,-4-3-4 16,-1 0 0-16,5 0 1 16,3 0 4-16,6-4-1 15,5 1-1-15,2 0 3 16,11-3 0-16,11-1-2 15,2-2 2-15,5 0-1 16,6-10-2-16,3 1 3 16,5-1 2-16,5-3 2 15,19-2 3-15,2-10-3 16,4 0-2-16,-6-3 0 16,2-3 1-16,-9 6-1 15,-8 3-1-15,-10 1 3 16,-3-4 0-16,-11 6 1 15,-7 3 2-15,-3 1 1 0,-7 2 1 16,-10 3 0-16,-7 4 2 16,-4-1-3-16,-7 1 1 15,-3 3-5-15,-7 5-2 16,-7 13-3-16,1 0 1 16,-1 6-8-16,-4 10-4 15,5 11-13-15,2 4-4 16,11 3-24-16,7 3-10 15,10-1-39 1</inkml:trace>
+</inkml:ink>
+</file>
+
+<file path=word/ink/ink9.xml><?xml version="1.0" encoding="utf-8"?>
+<inkml:ink xmlns:inkml="http://www.w3.org/2003/InkML">
+  <inkml:definitions>
+    <inkml:context xml:id="ctx0">
+      <inkml:inkSource xml:id="inkSrc0">
+        <inkml:traceFormat>
+          <inkml:channel name="X" type="integer" max="9600" units="cm"/>
+          <inkml:channel name="Y" type="integer" max="7200" units="cm"/>
+          <inkml:channel name="F" type="integer" max="1024" units="dev"/>
+          <inkml:channel name="T" type="integer" max="2.14748E9" units="dev"/>
+        </inkml:traceFormat>
+        <inkml:channelProperties>
+          <inkml:channelProperty channel="X" name="resolution" value="336.48792" units="1/cm"/>
+          <inkml:channelProperty channel="Y" name="resolution" value="378.54889" units="1/cm"/>
+          <inkml:channelProperty channel="F" name="resolution" value="0" units="1/dev"/>
+          <inkml:channelProperty channel="T" name="resolution" value="1" units="1/dev"/>
+        </inkml:channelProperties>
+      </inkml:inkSource>
+      <inkml:timestamp xml:id="ts0" timeString="2018-04-08T02:56:01.118"/>
+    </inkml:context>
+    <inkml:brush xml:id="br0">
+      <inkml:brushProperty name="width" value="0.035" units="cm"/>
+      <inkml:brushProperty name="height" value="0.035" units="cm"/>
+      <inkml:brushProperty name="color" value="#3165BB"/>
+      <inkml:brushProperty name="fitToCurve" value="1"/>
+    </inkml:brush>
+  </inkml:definitions>
+  <inkml:trace contextRef="#ctx0" brushRef="#br0">0 13 124 0,'0'-7'46'0,"0"1"-24"0,0 6-30 0,0 0 7 16,0 0-47-16,0 0-21 16,0 0 33-16,0 0 16 15</inkml:trace>
+</inkml:ink>
+</file>
+
 <file path=word/theme/theme1.xml><?xml version="1.0" encoding="utf-8"?>
 <a:theme xmlns:a="http://schemas.openxmlformats.org/drawingml/2006/main" name="Office Theme">
   <a:themeElements>
@@ -2634,7 +4953,7 @@
 </file>
 
 <file path=customXml/itemProps1.xml><?xml version="1.0" encoding="utf-8"?>
-<ds:datastoreItem xmlns:ds="http://schemas.openxmlformats.org/officeDocument/2006/customXml" ds:itemID="{70561A82-F8CE-4366-8A1F-9A350EC0721E}">
+<ds:datastoreItem xmlns:ds="http://schemas.openxmlformats.org/officeDocument/2006/customXml" ds:itemID="{52FD5C56-EAC5-4E42-BD86-1BA56EEE7B54}">
   <ds:schemaRefs>
     <ds:schemaRef ds:uri="http://schemas.openxmlformats.org/officeDocument/2006/bibliography"/>
   </ds:schemaRefs>

</xml_diff>